<commit_message>
finish risk ass draft
</commit_message>
<xml_diff>
--- a/doc/Risk Assessment.docx
+++ b/doc/Risk Assessment.docx
@@ -32,7 +32,7 @@
     </w:p>
     <w:tbl>
       <w:tblPr>
-        <w:tblStyle w:val="TableGrid"/>
+        <w:tblStyle w:val="a5"/>
         <w:tblW w:w="0" w:type="auto"/>
         <w:tblLook w:val="04A0" w:firstRow="1" w:lastRow="0" w:firstColumn="1" w:lastColumn="0" w:noHBand="0" w:noVBand="1"/>
       </w:tblPr>
@@ -97,9 +97,17 @@
               <w:rPr>
                 <w:rFonts w:ascii="Arial" w:hAnsi="Arial" w:cs="Arial"/>
                 <w:sz w:val="22"/>
-                <w:szCs w:val="16"/>
-              </w:rPr>
-            </w:pPr>
+                <w:szCs w:val="22"/>
+              </w:rPr>
+            </w:pPr>
+            <w:r>
+              <w:rPr>
+                <w:rFonts w:ascii="Arial" w:hAnsi="Arial" w:cs="Arial"/>
+                <w:sz w:val="22"/>
+                <w:szCs w:val="22"/>
+              </w:rPr>
+              <w:t>Frequency Downconverter</w:t>
+            </w:r>
           </w:p>
         </w:tc>
       </w:tr>
@@ -175,9 +183,17 @@
               <w:rPr>
                 <w:rFonts w:ascii="Arial" w:hAnsi="Arial" w:cs="Arial"/>
                 <w:sz w:val="22"/>
-                <w:szCs w:val="16"/>
-              </w:rPr>
-            </w:pPr>
+                <w:szCs w:val="22"/>
+              </w:rPr>
+            </w:pPr>
+            <w:r>
+              <w:rPr>
+                <w:rFonts w:ascii="Arial" w:hAnsi="Arial" w:cs="Arial"/>
+                <w:sz w:val="22"/>
+                <w:szCs w:val="22"/>
+              </w:rPr>
+              <w:t>Weizhou Wen, Yimian Liu, Boyao Yang, Yidi Song</w:t>
+            </w:r>
           </w:p>
         </w:tc>
       </w:tr>
@@ -235,9 +251,17 @@
               <w:rPr>
                 <w:rFonts w:ascii="Arial" w:hAnsi="Arial" w:cs="Arial"/>
                 <w:sz w:val="22"/>
-                <w:szCs w:val="16"/>
-              </w:rPr>
-            </w:pPr>
+                <w:szCs w:val="22"/>
+              </w:rPr>
+            </w:pPr>
+            <w:r>
+              <w:rPr>
+                <w:rFonts w:ascii="Arial" w:hAnsi="Arial" w:cs="Arial"/>
+                <w:sz w:val="22"/>
+                <w:szCs w:val="22"/>
+              </w:rPr>
+              <w:t>Dr. Christos Zachariacles</w:t>
+            </w:r>
           </w:p>
         </w:tc>
       </w:tr>
@@ -295,9 +319,17 @@
               <w:rPr>
                 <w:rFonts w:ascii="Arial" w:hAnsi="Arial" w:cs="Arial"/>
                 <w:sz w:val="22"/>
-                <w:szCs w:val="16"/>
-              </w:rPr>
-            </w:pPr>
+                <w:szCs w:val="22"/>
+              </w:rPr>
+            </w:pPr>
+            <w:r>
+              <w:rPr>
+                <w:rFonts w:ascii="Arial" w:hAnsi="Arial" w:cs="Arial"/>
+                <w:sz w:val="22"/>
+                <w:szCs w:val="22"/>
+              </w:rPr>
+              <w:t>University of Liverpool</w:t>
+            </w:r>
           </w:p>
         </w:tc>
       </w:tr>
@@ -384,9 +416,17 @@
               <w:rPr>
                 <w:rFonts w:ascii="Arial" w:hAnsi="Arial" w:cs="Arial"/>
                 <w:sz w:val="22"/>
-                <w:szCs w:val="16"/>
-              </w:rPr>
-            </w:pPr>
+                <w:szCs w:val="22"/>
+              </w:rPr>
+            </w:pPr>
+            <w:r>
+              <w:rPr>
+                <w:rFonts w:ascii="Arial" w:hAnsi="Arial" w:cs="Arial"/>
+                <w:sz w:val="22"/>
+                <w:szCs w:val="22"/>
+              </w:rPr>
+              <w:t>29/11/2019</w:t>
+            </w:r>
           </w:p>
         </w:tc>
         <w:tc>
@@ -433,9 +473,17 @@
               <w:rPr>
                 <w:rFonts w:ascii="Arial" w:hAnsi="Arial" w:cs="Arial"/>
                 <w:sz w:val="22"/>
-                <w:szCs w:val="16"/>
-              </w:rPr>
-            </w:pPr>
+                <w:szCs w:val="22"/>
+              </w:rPr>
+            </w:pPr>
+            <w:r>
+              <w:rPr>
+                <w:rFonts w:ascii="Arial" w:hAnsi="Arial" w:cs="Arial"/>
+                <w:sz w:val="22"/>
+                <w:szCs w:val="22"/>
+              </w:rPr>
+              <w:t>06/03/2019</w:t>
+            </w:r>
           </w:p>
         </w:tc>
       </w:tr>
@@ -468,7 +516,7 @@
     </w:p>
     <w:tbl>
       <w:tblPr>
-        <w:tblStyle w:val="TableGrid"/>
+        <w:tblStyle w:val="a5"/>
         <w:tblW w:w="0" w:type="auto"/>
         <w:tblLook w:val="04A0" w:firstRow="1" w:lastRow="0" w:firstColumn="1" w:lastColumn="0" w:noHBand="0" w:noVBand="1"/>
       </w:tblPr>
@@ -815,7 +863,7 @@
     </w:p>
     <w:tbl>
       <w:tblPr>
-        <w:tblStyle w:val="TableGrid"/>
+        <w:tblStyle w:val="a5"/>
         <w:tblW w:w="0" w:type="auto"/>
         <w:tblLook w:val="04A0" w:firstRow="1" w:lastRow="0" w:firstColumn="1" w:lastColumn="0" w:noHBand="0" w:noVBand="1"/>
       </w:tblPr>
@@ -900,7 +948,6 @@
               <w14:uncheckedState w14:val="2610" w14:font="MS Gothic"/>
             </w14:checkbox>
           </w:sdtPr>
-          <w:sdtEndPr/>
           <w:sdtContent>
             <w:tc>
               <w:tcPr>
@@ -1018,7 +1065,6 @@
               <w14:uncheckedState w14:val="2610" w14:font="MS Gothic"/>
             </w14:checkbox>
           </w:sdtPr>
-          <w:sdtEndPr/>
           <w:sdtContent>
             <w:tc>
               <w:tcPr>
@@ -1144,7 +1190,6 @@
               <w14:uncheckedState w14:val="2610" w14:font="MS Gothic"/>
             </w14:checkbox>
           </w:sdtPr>
-          <w:sdtEndPr/>
           <w:sdtContent>
             <w:tc>
               <w:tcPr>
@@ -1238,7 +1283,6 @@
               <w14:uncheckedState w14:val="2610" w14:font="MS Gothic"/>
             </w14:checkbox>
           </w:sdtPr>
-          <w:sdtEndPr/>
           <w:sdtContent>
             <w:tc>
               <w:tcPr>
@@ -1391,8 +1435,18 @@
           <w:sz w:val="20"/>
           <w:szCs w:val="16"/>
         </w:rPr>
-        <w:t xml:space="preserve"> document means that work must stop</w:t>
+        <w:t xml:space="preserve"> document means that work must </w:t>
       </w:r>
+      <w:proofErr w:type="gramStart"/>
+      <w:r>
+        <w:rPr>
+          <w:rFonts w:ascii="Arial" w:hAnsi="Arial" w:cs="Arial"/>
+          <w:sz w:val="20"/>
+          <w:szCs w:val="16"/>
+        </w:rPr>
+        <w:t>stop</w:t>
+      </w:r>
+      <w:proofErr w:type="gramEnd"/>
       <w:r>
         <w:rPr>
           <w:rFonts w:ascii="Arial" w:hAnsi="Arial" w:cs="Arial"/>
@@ -1423,7 +1477,25 @@
           <w:sz w:val="20"/>
           <w:szCs w:val="16"/>
         </w:rPr>
-        <w:t xml:space="preserve">This Risk Assessment should be clearly displayed at the location where the work is taking place at all times. </w:t>
+        <w:t xml:space="preserve">This Risk Assessment should be clearly displayed at the location where the work </w:t>
+      </w:r>
+      <w:proofErr w:type="gramStart"/>
+      <w:r>
+        <w:rPr>
+          <w:rFonts w:ascii="Arial" w:hAnsi="Arial" w:cs="Arial"/>
+          <w:sz w:val="20"/>
+          <w:szCs w:val="16"/>
+        </w:rPr>
+        <w:t>is taking place at all times</w:t>
+      </w:r>
+      <w:proofErr w:type="gramEnd"/>
+      <w:r>
+        <w:rPr>
+          <w:rFonts w:ascii="Arial" w:hAnsi="Arial" w:cs="Arial"/>
+          <w:sz w:val="20"/>
+          <w:szCs w:val="16"/>
+        </w:rPr>
+        <w:t xml:space="preserve">. </w:t>
       </w:r>
     </w:p>
     <w:p>
@@ -1441,7 +1513,7 @@
     </w:p>
     <w:tbl>
       <w:tblPr>
-        <w:tblStyle w:val="TableGrid"/>
+        <w:tblStyle w:val="a5"/>
         <w:tblW w:w="0" w:type="auto"/>
         <w:tblLayout w:type="fixed"/>
         <w:tblLook w:val="04A0" w:firstRow="1" w:lastRow="0" w:firstColumn="1" w:lastColumn="0" w:noHBand="0" w:noVBand="1"/>
@@ -1813,7 +1885,6 @@
           <w:rFonts w:ascii="Arial" w:hAnsi="Arial" w:cs="Arial"/>
           <w:b/>
         </w:rPr>
-        <w:lastRenderedPageBreak/>
         <w:t>METHOD STATEMENT</w:t>
       </w:r>
     </w:p>
@@ -1908,8 +1979,8 @@
     </w:p>
     <w:tbl>
       <w:tblPr>
-        <w:tblStyle w:val="TableGrid"/>
-        <w:tblW w:w="5000" w:type="pct"/>
+        <w:tblStyle w:val="a5"/>
+        <w:tblW w:w="14657" w:type="dxa"/>
         <w:jc w:val="center"/>
         <w:tblLook w:val="01E0" w:firstRow="1" w:lastRow="1" w:firstColumn="1" w:lastColumn="1" w:noHBand="0" w:noVBand="0"/>
       </w:tblPr>
@@ -1920,7 +1991,7 @@
         <w:gridCol w:w="821"/>
         <w:gridCol w:w="821"/>
         <w:gridCol w:w="821"/>
-        <w:gridCol w:w="743"/>
+        <w:gridCol w:w="840"/>
       </w:tblGrid>
       <w:tr>
         <w:trPr>
@@ -1929,7 +2000,7 @@
         </w:trPr>
         <w:tc>
           <w:tcPr>
-            <w:tcW w:w="1129" w:type="pct"/>
+            <w:tcW w:w="3288" w:type="dxa"/>
             <w:vMerge w:val="restart"/>
           </w:tcPr>
           <w:p>
@@ -2017,7 +2088,7 @@
         </w:tc>
         <w:tc>
           <w:tcPr>
-            <w:tcW w:w="954" w:type="pct"/>
+            <w:tcW w:w="2778" w:type="dxa"/>
             <w:vMerge w:val="restart"/>
           </w:tcPr>
           <w:p>
@@ -2096,7 +2167,7 @@
         </w:tc>
         <w:tc>
           <w:tcPr>
-            <w:tcW w:w="1816" w:type="pct"/>
+            <w:tcW w:w="5288" w:type="dxa"/>
             <w:vMerge w:val="restart"/>
           </w:tcPr>
           <w:p>
@@ -2155,7 +2226,7 @@
         </w:tc>
         <w:tc>
           <w:tcPr>
-            <w:tcW w:w="1101" w:type="pct"/>
+            <w:tcW w:w="3303" w:type="dxa"/>
             <w:gridSpan w:val="4"/>
           </w:tcPr>
           <w:p>
@@ -2188,7 +2259,7 @@
         </w:trPr>
         <w:tc>
           <w:tcPr>
-            <w:tcW w:w="1129" w:type="pct"/>
+            <w:tcW w:w="3288" w:type="dxa"/>
             <w:vMerge/>
           </w:tcPr>
           <w:p>
@@ -2204,7 +2275,7 @@
         </w:tc>
         <w:tc>
           <w:tcPr>
-            <w:tcW w:w="954" w:type="pct"/>
+            <w:tcW w:w="2778" w:type="dxa"/>
             <w:vMerge/>
           </w:tcPr>
           <w:p>
@@ -2220,7 +2291,7 @@
         </w:tc>
         <w:tc>
           <w:tcPr>
-            <w:tcW w:w="1816" w:type="pct"/>
+            <w:tcW w:w="5288" w:type="dxa"/>
             <w:vMerge/>
           </w:tcPr>
           <w:p>
@@ -2236,7 +2307,7 @@
         </w:tc>
         <w:tc>
           <w:tcPr>
-            <w:tcW w:w="282" w:type="pct"/>
+            <w:tcW w:w="821" w:type="dxa"/>
             <w:shd w:val="clear" w:color="auto" w:fill="auto"/>
             <w:textDirection w:val="btLr"/>
             <w:vAlign w:val="center"/>
@@ -2263,7 +2334,7 @@
         </w:tc>
         <w:tc>
           <w:tcPr>
-            <w:tcW w:w="282" w:type="pct"/>
+            <w:tcW w:w="821" w:type="dxa"/>
             <w:shd w:val="clear" w:color="auto" w:fill="auto"/>
             <w:textDirection w:val="btLr"/>
             <w:vAlign w:val="center"/>
@@ -2290,7 +2361,7 @@
         </w:tc>
         <w:tc>
           <w:tcPr>
-            <w:tcW w:w="282" w:type="pct"/>
+            <w:tcW w:w="821" w:type="dxa"/>
             <w:shd w:val="clear" w:color="auto" w:fill="auto"/>
             <w:textDirection w:val="btLr"/>
             <w:vAlign w:val="center"/>
@@ -2317,7 +2388,7 @@
         </w:tc>
         <w:tc>
           <w:tcPr>
-            <w:tcW w:w="255" w:type="pct"/>
+            <w:tcW w:w="840" w:type="dxa"/>
             <w:shd w:val="clear" w:color="auto" w:fill="auto"/>
             <w:textDirection w:val="btLr"/>
             <w:vAlign w:val="center"/>
@@ -2350,7 +2421,7 @@
         </w:trPr>
         <w:tc>
           <w:tcPr>
-            <w:tcW w:w="1129" w:type="pct"/>
+            <w:tcW w:w="3288" w:type="dxa"/>
             <w:vAlign w:val="center"/>
           </w:tcPr>
           <w:p>
@@ -2364,7 +2435,87 @@
               <w:rPr>
                 <w:rFonts w:ascii="Arial" w:hAnsi="Arial" w:cs="Arial"/>
               </w:rPr>
-              <w:t>Electric shock from high voltage</w:t>
+              <w:t xml:space="preserve">Electric shock from low </w:t>
+            </w:r>
+            <w:proofErr w:type="gramStart"/>
+            <w:r>
+              <w:rPr>
+                <w:rFonts w:ascii="Arial" w:hAnsi="Arial" w:cs="Arial"/>
+              </w:rPr>
+              <w:t>voltage(</w:t>
+            </w:r>
+            <w:proofErr w:type="gramEnd"/>
+            <w:r>
+              <w:rPr>
+                <w:rFonts w:ascii="Arial" w:hAnsi="Arial" w:cs="Arial"/>
+              </w:rPr>
+              <w:t>below 1kV)</w:t>
+            </w:r>
+          </w:p>
+          <w:p>
+            <w:pPr>
+              <w:jc w:val="center"/>
+              <w:rPr>
+                <w:rFonts w:ascii="Arial" w:hAnsi="Arial" w:cs="Arial"/>
+              </w:rPr>
+            </w:pPr>
+          </w:p>
+        </w:tc>
+        <w:tc>
+          <w:tcPr>
+            <w:tcW w:w="2778" w:type="dxa"/>
+            <w:vAlign w:val="center"/>
+          </w:tcPr>
+          <w:p>
+            <w:pPr>
+              <w:jc w:val="center"/>
+              <w:rPr>
+                <w:rFonts w:ascii="Arial" w:hAnsi="Arial" w:cs="Arial"/>
+              </w:rPr>
+            </w:pPr>
+            <w:r>
+              <w:rPr>
+                <w:rFonts w:ascii="Arial" w:hAnsi="Arial" w:cs="Arial"/>
+              </w:rPr>
+              <w:t>Test Operator</w:t>
+            </w:r>
+          </w:p>
+        </w:tc>
+        <w:tc>
+          <w:tcPr>
+            <w:tcW w:w="5288" w:type="dxa"/>
+            <w:vAlign w:val="center"/>
+          </w:tcPr>
+          <w:p>
+            <w:pPr>
+              <w:jc w:val="both"/>
+              <w:rPr>
+                <w:rFonts w:ascii="Arial" w:hAnsi="Arial" w:cs="Arial"/>
+              </w:rPr>
+            </w:pPr>
+            <w:r>
+              <w:rPr>
+                <w:rFonts w:ascii="Arial" w:hAnsi="Arial" w:cs="Arial"/>
+              </w:rPr>
+              <w:t xml:space="preserve">Standard UK </w:t>
+            </w:r>
+            <w:r>
+              <w:rPr>
+                <w:rFonts w:ascii="Arial" w:hAnsi="Arial" w:cs="Arial"/>
+              </w:rPr>
+              <w:t>230V</w:t>
+            </w:r>
+            <w:r>
+              <w:rPr>
+                <w:rFonts w:ascii="Arial" w:hAnsi="Arial" w:cs="Arial"/>
+              </w:rPr>
+              <w:t xml:space="preserve"> is </w:t>
+            </w:r>
+            <w:r>
+              <w:rPr>
+                <w:rFonts w:ascii="Arial" w:hAnsi="Arial" w:cs="Arial"/>
+              </w:rPr>
+              <w:t>used.</w:t>
             </w:r>
             <w:r>
               <w:rPr>
@@ -2376,192 +2527,127 @@
               <w:rPr>
                 <w:rFonts w:ascii="Arial" w:hAnsi="Arial" w:cs="Arial"/>
               </w:rPr>
-              <w:t xml:space="preserve">(1kV up to </w:t>
-            </w:r>
-            <w:r>
-              <w:rPr>
-                <w:rFonts w:ascii="Arial" w:hAnsi="Arial" w:cs="Arial"/>
-              </w:rPr>
-              <w:t>3</w:t>
-            </w:r>
-            <w:r>
-              <w:rPr>
-                <w:rFonts w:ascii="Arial" w:hAnsi="Arial" w:cs="Arial"/>
-              </w:rPr>
-              <w:t>0kV)</w:t>
-            </w:r>
-          </w:p>
-          <w:p>
-            <w:pPr>
-              <w:jc w:val="center"/>
-              <w:rPr>
-                <w:rFonts w:ascii="Arial" w:hAnsi="Arial" w:cs="Arial"/>
-              </w:rPr>
-            </w:pPr>
-          </w:p>
-          <w:p>
-            <w:pPr>
-              <w:jc w:val="center"/>
-              <w:rPr>
-                <w:rFonts w:ascii="Arial" w:hAnsi="Arial" w:cs="Arial"/>
-                <w:sz w:val="20"/>
-              </w:rPr>
-            </w:pPr>
-            <w:r>
-              <w:rPr>
-                <w:rFonts w:ascii="Arial" w:hAnsi="Arial" w:cs="Arial"/>
-              </w:rPr>
-              <w:t>Operating at approx. 20</w:t>
-            </w:r>
-            <w:r>
-              <w:rPr>
-                <w:rFonts w:ascii="Arial" w:hAnsi="Arial" w:cs="Arial"/>
-              </w:rPr>
-              <w:t>kV</w:t>
-            </w:r>
-          </w:p>
-        </w:tc>
-        <w:tc>
-          <w:tcPr>
-            <w:tcW w:w="954" w:type="pct"/>
-            <w:vAlign w:val="center"/>
-          </w:tcPr>
-          <w:p>
-            <w:pPr>
-              <w:jc w:val="center"/>
-              <w:rPr>
-                <w:rFonts w:ascii="Arial" w:hAnsi="Arial" w:cs="Arial"/>
-                <w:sz w:val="20"/>
-              </w:rPr>
-            </w:pPr>
-            <w:r>
-              <w:rPr>
-                <w:rFonts w:ascii="Arial" w:hAnsi="Arial" w:cs="Arial"/>
-              </w:rPr>
-              <w:t xml:space="preserve">Anyone </w:t>
-            </w:r>
-            <w:proofErr w:type="gramStart"/>
-            <w:r>
-              <w:rPr>
-                <w:rFonts w:ascii="Arial" w:hAnsi="Arial" w:cs="Arial"/>
-              </w:rPr>
-              <w:t>present</w:t>
-            </w:r>
-            <w:proofErr w:type="gramEnd"/>
-            <w:r>
-              <w:rPr>
-                <w:rFonts w:ascii="Arial" w:hAnsi="Arial" w:cs="Arial"/>
-              </w:rPr>
-              <w:t xml:space="preserve"> in the laboratory</w:t>
-            </w:r>
-          </w:p>
-        </w:tc>
-        <w:tc>
-          <w:tcPr>
-            <w:tcW w:w="1816" w:type="pct"/>
-            <w:vAlign w:val="center"/>
-          </w:tcPr>
-          <w:p>
-            <w:pPr>
-              <w:jc w:val="both"/>
-              <w:rPr>
-                <w:rFonts w:ascii="Arial" w:hAnsi="Arial" w:cs="Arial"/>
-              </w:rPr>
-            </w:pPr>
-            <w:r>
-              <w:rPr>
-                <w:rFonts w:ascii="Arial" w:hAnsi="Arial" w:cs="Arial"/>
-              </w:rPr>
-              <w:t>1. HV supply is safely interlocked to prevent supply being energised when test area doors are open.</w:t>
-            </w:r>
-          </w:p>
-          <w:p>
-            <w:pPr>
-              <w:jc w:val="both"/>
-              <w:rPr>
-                <w:rFonts w:ascii="Arial" w:hAnsi="Arial" w:cs="Arial"/>
-              </w:rPr>
-            </w:pPr>
-            <w:r>
-              <w:rPr>
-                <w:rFonts w:ascii="Arial" w:hAnsi="Arial" w:cs="Arial"/>
-              </w:rPr>
-              <w:t xml:space="preserve">2. Remote operation of test equipment from </w:t>
-            </w:r>
-            <w:r>
-              <w:rPr>
-                <w:rFonts w:ascii="Arial" w:hAnsi="Arial" w:cs="Arial"/>
-              </w:rPr>
-              <w:t>outside salt fog chamber.</w:t>
-            </w:r>
-          </w:p>
-          <w:p>
-            <w:pPr>
-              <w:jc w:val="both"/>
-              <w:rPr>
-                <w:rFonts w:ascii="Arial" w:hAnsi="Arial" w:cs="Arial"/>
-              </w:rPr>
-            </w:pPr>
-            <w:r>
-              <w:rPr>
-                <w:rFonts w:ascii="Arial" w:hAnsi="Arial" w:cs="Arial"/>
-              </w:rPr>
-              <w:t xml:space="preserve">3. Operation of HV test supplies is supervised by appropriately trained </w:t>
-            </w:r>
-            <w:r>
-              <w:rPr>
-                <w:rFonts w:ascii="Arial" w:hAnsi="Arial" w:cs="Arial"/>
-              </w:rPr>
-              <w:t>and experienced personnel only.</w:t>
-            </w:r>
-          </w:p>
-          <w:p>
-            <w:pPr>
-              <w:jc w:val="both"/>
-              <w:rPr>
-                <w:rFonts w:ascii="Arial" w:hAnsi="Arial" w:cs="Arial"/>
-              </w:rPr>
-            </w:pPr>
-            <w:r>
-              <w:rPr>
-                <w:rFonts w:ascii="Arial" w:hAnsi="Arial" w:cs="Arial"/>
-              </w:rPr>
-              <w:t>4. Test supply controlled by safety key- kept on the person of the experiments at all times when test rig is not energised.</w:t>
-            </w:r>
-          </w:p>
-          <w:p>
-            <w:pPr>
-              <w:jc w:val="both"/>
-              <w:rPr>
-                <w:rFonts w:ascii="Arial" w:hAnsi="Arial" w:cs="Arial"/>
-              </w:rPr>
-            </w:pPr>
-            <w:r>
-              <w:rPr>
-                <w:rFonts w:ascii="Arial" w:hAnsi="Arial" w:cs="Arial"/>
-              </w:rPr>
-              <w:t>5. Manual earths applied to supply outputs when entering the test area.</w:t>
-            </w:r>
-          </w:p>
-          <w:p>
-            <w:pPr>
-              <w:jc w:val="both"/>
-              <w:rPr>
-                <w:rFonts w:ascii="Arial" w:hAnsi="Arial" w:cs="Arial"/>
-                <w:sz w:val="20"/>
-              </w:rPr>
-            </w:pPr>
-            <w:r>
-              <w:rPr>
-                <w:rFonts w:ascii="Arial" w:hAnsi="Arial" w:cs="Arial"/>
-              </w:rPr>
-              <w:t>6. Warning lights and hazard notices are prominently displayed.</w:t>
-            </w:r>
-          </w:p>
-        </w:tc>
-        <w:tc>
-          <w:tcPr>
-            <w:tcW w:w="282" w:type="pct"/>
+              <w:t xml:space="preserve">Turn on the electric </w:t>
+            </w:r>
+            <w:r>
+              <w:rPr>
+                <w:rFonts w:ascii="Arial" w:hAnsi="Arial" w:cs="Arial"/>
+              </w:rPr>
+              <w:t>power</w:t>
+            </w:r>
+            <w:r>
+              <w:rPr>
+                <w:rFonts w:ascii="Arial" w:hAnsi="Arial" w:cs="Arial"/>
+              </w:rPr>
+              <w:t xml:space="preserve"> </w:t>
+            </w:r>
+            <w:r>
+              <w:rPr>
+                <w:rFonts w:ascii="Arial" w:hAnsi="Arial" w:cs="Arial"/>
+              </w:rPr>
+              <w:t xml:space="preserve">only </w:t>
+            </w:r>
+            <w:r>
+              <w:rPr>
+                <w:rFonts w:ascii="Arial" w:hAnsi="Arial" w:cs="Arial"/>
+              </w:rPr>
+              <w:t xml:space="preserve">after </w:t>
+            </w:r>
+            <w:r>
+              <w:rPr>
+                <w:rFonts w:ascii="Arial" w:hAnsi="Arial" w:cs="Arial"/>
+              </w:rPr>
+              <w:t xml:space="preserve">that </w:t>
+            </w:r>
+            <w:r>
+              <w:rPr>
+                <w:rFonts w:ascii="Arial" w:hAnsi="Arial" w:cs="Arial"/>
+              </w:rPr>
+              <w:t>experimenters confirm</w:t>
+            </w:r>
+            <w:r>
+              <w:rPr>
+                <w:rFonts w:ascii="Arial" w:hAnsi="Arial" w:cs="Arial"/>
+              </w:rPr>
+              <w:t xml:space="preserve"> the</w:t>
+            </w:r>
+            <w:r>
+              <w:rPr>
+                <w:rFonts w:ascii="Arial" w:hAnsi="Arial" w:cs="Arial"/>
+              </w:rPr>
+              <w:t xml:space="preserve"> </w:t>
+            </w:r>
+            <w:r>
+              <w:rPr>
+                <w:rFonts w:ascii="Arial" w:hAnsi="Arial" w:cs="Arial"/>
+              </w:rPr>
+              <w:t>correctness</w:t>
+            </w:r>
+            <w:r>
+              <w:rPr>
+                <w:rFonts w:ascii="Arial" w:hAnsi="Arial" w:cs="Arial"/>
+              </w:rPr>
+              <w:t xml:space="preserve"> </w:t>
+            </w:r>
+            <w:r>
+              <w:rPr>
+                <w:rFonts w:ascii="Arial" w:hAnsi="Arial" w:cs="Arial"/>
+              </w:rPr>
+              <w:t xml:space="preserve">of </w:t>
+            </w:r>
+            <w:r>
+              <w:rPr>
+                <w:rFonts w:ascii="Arial" w:hAnsi="Arial" w:cs="Arial"/>
+              </w:rPr>
+              <w:t>circuit</w:t>
+            </w:r>
+            <w:r>
+              <w:rPr>
+                <w:rFonts w:ascii="Arial" w:hAnsi="Arial" w:cs="Arial"/>
+              </w:rPr>
+              <w:t xml:space="preserve"> and </w:t>
+            </w:r>
+            <w:r>
+              <w:rPr>
+                <w:rFonts w:ascii="Arial" w:hAnsi="Arial" w:cs="Arial"/>
+              </w:rPr>
+              <w:t>equipment.</w:t>
+            </w:r>
+            <w:r>
+              <w:rPr>
+                <w:rFonts w:ascii="Arial" w:hAnsi="Arial" w:cs="Arial"/>
+              </w:rPr>
+              <w:t xml:space="preserve"> </w:t>
+            </w:r>
+            <w:r>
+              <w:rPr>
+                <w:rFonts w:ascii="Arial" w:hAnsi="Arial" w:cs="Arial"/>
+              </w:rPr>
+              <w:t xml:space="preserve">Don’t operate the </w:t>
+            </w:r>
+            <w:r>
+              <w:rPr>
+                <w:rFonts w:ascii="Arial" w:hAnsi="Arial" w:cs="Arial"/>
+              </w:rPr>
+              <w:t>instruments</w:t>
+            </w:r>
+            <w:r>
+              <w:rPr>
+                <w:rFonts w:ascii="Arial" w:hAnsi="Arial" w:cs="Arial"/>
+              </w:rPr>
+              <w:t xml:space="preserve"> with wet </w:t>
+            </w:r>
+            <w:r>
+              <w:rPr>
+                <w:rFonts w:ascii="Arial" w:hAnsi="Arial" w:cs="Arial"/>
+              </w:rPr>
+              <w:t>hands.</w:t>
+            </w:r>
+          </w:p>
+        </w:tc>
+        <w:tc>
+          <w:tcPr>
+            <w:tcW w:w="821" w:type="dxa"/>
             <w:shd w:val="clear" w:color="auto" w:fill="auto"/>
             <w:vAlign w:val="center"/>
           </w:tcPr>
@@ -2580,13 +2666,13 @@
                 <w:sz w:val="20"/>
                 <w:szCs w:val="20"/>
               </w:rPr>
-              <w:t>5</w:t>
-            </w:r>
-          </w:p>
-        </w:tc>
-        <w:tc>
-          <w:tcPr>
-            <w:tcW w:w="282" w:type="pct"/>
+              <w:t>2</w:t>
+            </w:r>
+          </w:p>
+        </w:tc>
+        <w:tc>
+          <w:tcPr>
+            <w:tcW w:w="821" w:type="dxa"/>
             <w:shd w:val="clear" w:color="auto" w:fill="auto"/>
             <w:vAlign w:val="center"/>
           </w:tcPr>
@@ -2605,13 +2691,13 @@
                 <w:sz w:val="20"/>
                 <w:szCs w:val="20"/>
               </w:rPr>
-              <w:t>1</w:t>
-            </w:r>
-          </w:p>
-        </w:tc>
-        <w:tc>
-          <w:tcPr>
-            <w:tcW w:w="282" w:type="pct"/>
+              <w:t>2</w:t>
+            </w:r>
+          </w:p>
+        </w:tc>
+        <w:tc>
+          <w:tcPr>
+            <w:tcW w:w="821" w:type="dxa"/>
             <w:shd w:val="clear" w:color="auto" w:fill="auto"/>
             <w:vAlign w:val="center"/>
           </w:tcPr>
@@ -2630,13 +2716,13 @@
                 <w:sz w:val="20"/>
                 <w:szCs w:val="20"/>
               </w:rPr>
-              <w:t>5</w:t>
-            </w:r>
-          </w:p>
-        </w:tc>
-        <w:tc>
-          <w:tcPr>
-            <w:tcW w:w="255" w:type="pct"/>
+              <w:t>4</w:t>
+            </w:r>
+          </w:p>
+        </w:tc>
+        <w:tc>
+          <w:tcPr>
+            <w:tcW w:w="840" w:type="dxa"/>
             <w:shd w:val="clear" w:color="auto" w:fill="auto"/>
             <w:vAlign w:val="center"/>
           </w:tcPr>
@@ -2667,7 +2753,7 @@
         </w:trPr>
         <w:tc>
           <w:tcPr>
-            <w:tcW w:w="1129" w:type="pct"/>
+            <w:tcW w:w="3288" w:type="dxa"/>
             <w:vAlign w:val="center"/>
           </w:tcPr>
           <w:p>
@@ -2681,27 +2767,13 @@
               <w:rPr>
                 <w:rFonts w:ascii="Arial" w:hAnsi="Arial" w:cs="Arial"/>
               </w:rPr>
-              <w:t xml:space="preserve">Electric shock from low </w:t>
-            </w:r>
-            <w:proofErr w:type="gramStart"/>
-            <w:r>
-              <w:rPr>
-                <w:rFonts w:ascii="Arial" w:hAnsi="Arial" w:cs="Arial"/>
-              </w:rPr>
-              <w:t>voltage(</w:t>
-            </w:r>
-            <w:proofErr w:type="gramEnd"/>
-            <w:r>
-              <w:rPr>
-                <w:rFonts w:ascii="Arial" w:hAnsi="Arial" w:cs="Arial"/>
-              </w:rPr>
-              <w:t>below 1kV)</w:t>
-            </w:r>
-          </w:p>
-        </w:tc>
-        <w:tc>
-          <w:tcPr>
-            <w:tcW w:w="954" w:type="pct"/>
+              <w:t>Fire</w:t>
+            </w:r>
+          </w:p>
+        </w:tc>
+        <w:tc>
+          <w:tcPr>
+            <w:tcW w:w="2778" w:type="dxa"/>
             <w:vAlign w:val="center"/>
           </w:tcPr>
           <w:p>
@@ -2715,61 +2787,141 @@
               <w:rPr>
                 <w:rFonts w:ascii="Arial" w:hAnsi="Arial" w:cs="Arial"/>
               </w:rPr>
-              <w:t>Test Operator</w:t>
-            </w:r>
-          </w:p>
-        </w:tc>
-        <w:tc>
-          <w:tcPr>
-            <w:tcW w:w="1816" w:type="pct"/>
+              <w:t>Anyone in the Building</w:t>
+            </w:r>
+          </w:p>
+        </w:tc>
+        <w:tc>
+          <w:tcPr>
+            <w:tcW w:w="5288" w:type="dxa"/>
             <w:vAlign w:val="center"/>
           </w:tcPr>
           <w:p>
             <w:pPr>
               <w:jc w:val="both"/>
               <w:rPr>
-                <w:rFonts w:ascii="Arial" w:hAnsi="Arial" w:cs="Arial"/>
-              </w:rPr>
-            </w:pPr>
-            <w:r>
-              <w:rPr>
-                <w:rFonts w:ascii="Arial" w:hAnsi="Arial" w:cs="Arial"/>
-              </w:rPr>
-              <w:t xml:space="preserve">All Low Voltage 0 - 415V Supply </w:t>
-            </w:r>
-            <w:proofErr w:type="gramStart"/>
-            <w:r>
-              <w:rPr>
-                <w:rFonts w:ascii="Arial" w:hAnsi="Arial" w:cs="Arial"/>
-              </w:rPr>
-              <w:t>To</w:t>
-            </w:r>
-            <w:proofErr w:type="gramEnd"/>
-            <w:r>
-              <w:rPr>
-                <w:rFonts w:ascii="Arial" w:hAnsi="Arial" w:cs="Arial"/>
-              </w:rPr>
-              <w:t xml:space="preserve"> Salt Fog Chamber Controlled Outside Chamber From Appropriate Control Panel. All Voltage, Current &amp; PD Measurements </w:t>
-            </w:r>
-            <w:proofErr w:type="gramStart"/>
-            <w:r>
-              <w:rPr>
-                <w:rFonts w:ascii="Arial" w:hAnsi="Arial" w:cs="Arial"/>
-              </w:rPr>
-              <w:t>To</w:t>
-            </w:r>
-            <w:proofErr w:type="gramEnd"/>
-            <w:r>
-              <w:rPr>
-                <w:rFonts w:ascii="Arial" w:hAnsi="Arial" w:cs="Arial"/>
-              </w:rPr>
-              <w:t xml:space="preserve"> Be Made Via Low Impedance Sources.</w:t>
-            </w:r>
-          </w:p>
-        </w:tc>
-        <w:tc>
-          <w:tcPr>
-            <w:tcW w:w="282" w:type="pct"/>
+                <w:rFonts w:ascii="Arial" w:eastAsia="Arial" w:hAnsi="Arial" w:cs="Arial"/>
+              </w:rPr>
+            </w:pPr>
+            <w:r>
+              <w:rPr>
+                <w:rFonts w:ascii="Arial" w:eastAsia="Arial" w:hAnsi="Arial" w:cs="Arial"/>
+              </w:rPr>
+              <w:t xml:space="preserve">Always </w:t>
+            </w:r>
+            <w:r>
+              <w:rPr>
+                <w:rFonts w:ascii="Arial" w:eastAsia="Arial" w:hAnsi="Arial" w:cs="Arial"/>
+              </w:rPr>
+              <w:t>turn</w:t>
+            </w:r>
+            <w:r>
+              <w:rPr>
+                <w:rFonts w:ascii="Arial" w:eastAsia="Arial" w:hAnsi="Arial" w:cs="Arial"/>
+              </w:rPr>
+              <w:t xml:space="preserve"> off the </w:t>
+            </w:r>
+            <w:r>
+              <w:rPr>
+                <w:rFonts w:ascii="Arial" w:eastAsia="Arial" w:hAnsi="Arial" w:cs="Arial"/>
+              </w:rPr>
+              <w:t xml:space="preserve">power </w:t>
+            </w:r>
+            <w:r>
+              <w:rPr>
+                <w:rFonts w:ascii="Arial" w:eastAsia="Arial" w:hAnsi="Arial" w:cs="Arial"/>
+              </w:rPr>
+              <w:t xml:space="preserve">before </w:t>
+            </w:r>
+            <w:r>
+              <w:rPr>
+                <w:rFonts w:ascii="Arial" w:eastAsia="Arial" w:hAnsi="Arial" w:cs="Arial"/>
+              </w:rPr>
+              <w:t>leaving</w:t>
+            </w:r>
+            <w:r>
+              <w:rPr>
+                <w:rFonts w:ascii="Arial" w:eastAsia="Arial" w:hAnsi="Arial" w:cs="Arial"/>
+              </w:rPr>
+              <w:t xml:space="preserve">. </w:t>
+            </w:r>
+            <w:r>
+              <w:rPr>
+                <w:rFonts w:ascii="Arial" w:eastAsia="Arial" w:hAnsi="Arial" w:cs="Arial"/>
+              </w:rPr>
+              <w:t>Check the circuit</w:t>
+            </w:r>
+            <w:r>
+              <w:rPr>
+                <w:rFonts w:ascii="Arial" w:eastAsia="Arial" w:hAnsi="Arial" w:cs="Arial"/>
+              </w:rPr>
+              <w:t xml:space="preserve"> </w:t>
+            </w:r>
+            <w:r>
+              <w:rPr>
+                <w:rFonts w:ascii="Arial" w:eastAsia="Arial" w:hAnsi="Arial" w:cs="Arial"/>
+              </w:rPr>
+              <w:t xml:space="preserve">before </w:t>
+            </w:r>
+            <w:r>
+              <w:rPr>
+                <w:rFonts w:ascii="Arial" w:eastAsia="Arial" w:hAnsi="Arial" w:cs="Arial"/>
+              </w:rPr>
+              <w:t>charging</w:t>
+            </w:r>
+            <w:r>
+              <w:rPr>
+                <w:rFonts w:ascii="Arial" w:eastAsia="Arial" w:hAnsi="Arial" w:cs="Arial"/>
+              </w:rPr>
+              <w:t xml:space="preserve"> it.</w:t>
+            </w:r>
+            <w:r>
+              <w:rPr>
+                <w:rFonts w:ascii="Arial" w:eastAsia="Arial" w:hAnsi="Arial" w:cs="Arial"/>
+              </w:rPr>
+              <w:t xml:space="preserve"> </w:t>
+            </w:r>
+            <w:r>
+              <w:rPr>
+                <w:rFonts w:ascii="Arial" w:eastAsia="Arial" w:hAnsi="Arial" w:cs="Arial"/>
+              </w:rPr>
+              <w:t>Keep inflammable</w:t>
+            </w:r>
+            <w:r>
+              <w:rPr>
+                <w:rFonts w:ascii="Arial" w:eastAsia="Arial" w:hAnsi="Arial" w:cs="Arial"/>
+              </w:rPr>
+              <w:t xml:space="preserve"> </w:t>
+            </w:r>
+            <w:r>
+              <w:rPr>
+                <w:rFonts w:ascii="Arial" w:eastAsia="Arial" w:hAnsi="Arial" w:cs="Arial"/>
+              </w:rPr>
+              <w:t>stuffs</w:t>
+            </w:r>
+            <w:r>
+              <w:rPr>
+                <w:rFonts w:ascii="Arial" w:eastAsia="Arial" w:hAnsi="Arial" w:cs="Arial"/>
+              </w:rPr>
+              <w:t xml:space="preserve"> away from </w:t>
+            </w:r>
+            <w:r>
+              <w:rPr>
+                <w:rFonts w:ascii="Arial" w:eastAsia="Arial" w:hAnsi="Arial" w:cs="Arial"/>
+              </w:rPr>
+              <w:t xml:space="preserve">soldering </w:t>
+            </w:r>
+            <w:r>
+              <w:rPr>
+                <w:rFonts w:ascii="Arial" w:eastAsia="Arial" w:hAnsi="Arial" w:cs="Arial"/>
+              </w:rPr>
+              <w:t>irons and circuit.</w:t>
+            </w:r>
+          </w:p>
+        </w:tc>
+        <w:tc>
+          <w:tcPr>
+            <w:tcW w:w="821" w:type="dxa"/>
             <w:shd w:val="clear" w:color="auto" w:fill="auto"/>
             <w:vAlign w:val="center"/>
           </w:tcPr>
@@ -2788,13 +2940,13 @@
                 <w:sz w:val="20"/>
                 <w:szCs w:val="20"/>
               </w:rPr>
-              <w:t>2</w:t>
-            </w:r>
-          </w:p>
-        </w:tc>
-        <w:tc>
-          <w:tcPr>
-            <w:tcW w:w="282" w:type="pct"/>
+              <w:t>5</w:t>
+            </w:r>
+          </w:p>
+        </w:tc>
+        <w:tc>
+          <w:tcPr>
+            <w:tcW w:w="821" w:type="dxa"/>
             <w:shd w:val="clear" w:color="auto" w:fill="auto"/>
             <w:vAlign w:val="center"/>
           </w:tcPr>
@@ -2813,13 +2965,13 @@
                 <w:sz w:val="20"/>
                 <w:szCs w:val="20"/>
               </w:rPr>
-              <w:t>2</w:t>
-            </w:r>
-          </w:p>
-        </w:tc>
-        <w:tc>
-          <w:tcPr>
-            <w:tcW w:w="282" w:type="pct"/>
+              <w:t>1</w:t>
+            </w:r>
+          </w:p>
+        </w:tc>
+        <w:tc>
+          <w:tcPr>
+            <w:tcW w:w="821" w:type="dxa"/>
             <w:shd w:val="clear" w:color="auto" w:fill="auto"/>
             <w:vAlign w:val="center"/>
           </w:tcPr>
@@ -2838,13 +2990,13 @@
                 <w:sz w:val="20"/>
                 <w:szCs w:val="20"/>
               </w:rPr>
-              <w:t>4</w:t>
-            </w:r>
-          </w:p>
-        </w:tc>
-        <w:tc>
-          <w:tcPr>
-            <w:tcW w:w="255" w:type="pct"/>
+              <w:t>5</w:t>
+            </w:r>
+          </w:p>
+        </w:tc>
+        <w:tc>
+          <w:tcPr>
+            <w:tcW w:w="840" w:type="dxa"/>
             <w:shd w:val="clear" w:color="auto" w:fill="auto"/>
             <w:vAlign w:val="center"/>
           </w:tcPr>
@@ -2875,7 +3027,7 @@
         </w:trPr>
         <w:tc>
           <w:tcPr>
-            <w:tcW w:w="1129" w:type="pct"/>
+            <w:tcW w:w="3288" w:type="dxa"/>
             <w:vAlign w:val="center"/>
           </w:tcPr>
           <w:p>
@@ -2883,20 +3035,25 @@
               <w:jc w:val="center"/>
               <w:rPr>
                 <w:rFonts w:ascii="Arial" w:hAnsi="Arial" w:cs="Arial"/>
-                <w:sz w:val="20"/>
-              </w:rPr>
-            </w:pPr>
-            <w:r>
-              <w:rPr>
-                <w:rFonts w:ascii="Arial" w:hAnsi="Arial" w:cs="Arial"/>
-              </w:rPr>
-              <w:t>Head Height Hazards</w:t>
-            </w:r>
-          </w:p>
-        </w:tc>
-        <w:tc>
-          <w:tcPr>
-            <w:tcW w:w="954" w:type="pct"/>
+              </w:rPr>
+            </w:pPr>
+            <w:r>
+              <w:rPr>
+                <w:rFonts w:ascii="Arial" w:hAnsi="Arial" w:cs="Arial"/>
+              </w:rPr>
+              <w:t xml:space="preserve">Manual </w:t>
+            </w:r>
+            <w:r>
+              <w:rPr>
+                <w:rFonts w:ascii="Arial" w:hAnsi="Arial" w:cs="Arial"/>
+              </w:rPr>
+              <w:t>handling</w:t>
+            </w:r>
+          </w:p>
+        </w:tc>
+        <w:tc>
+          <w:tcPr>
+            <w:tcW w:w="2778" w:type="dxa"/>
             <w:vAlign w:val="center"/>
           </w:tcPr>
           <w:p>
@@ -2904,20 +3061,19 @@
               <w:jc w:val="center"/>
               <w:rPr>
                 <w:rFonts w:ascii="Arial" w:hAnsi="Arial" w:cs="Arial"/>
-                <w:sz w:val="20"/>
-              </w:rPr>
-            </w:pPr>
-            <w:r>
-              <w:rPr>
-                <w:rFonts w:ascii="Arial" w:hAnsi="Arial" w:cs="Arial"/>
-              </w:rPr>
-              <w:t>Person setting up the experiment</w:t>
-            </w:r>
-          </w:p>
-        </w:tc>
-        <w:tc>
-          <w:tcPr>
-            <w:tcW w:w="1816" w:type="pct"/>
+              </w:rPr>
+            </w:pPr>
+            <w:r>
+              <w:rPr>
+                <w:rFonts w:ascii="Arial" w:hAnsi="Arial" w:cs="Arial"/>
+              </w:rPr>
+              <w:t>Test Operator</w:t>
+            </w:r>
+          </w:p>
+        </w:tc>
+        <w:tc>
+          <w:tcPr>
+            <w:tcW w:w="5288" w:type="dxa"/>
             <w:vAlign w:val="center"/>
           </w:tcPr>
           <w:p>
@@ -2925,20 +3081,19 @@
               <w:jc w:val="both"/>
               <w:rPr>
                 <w:rFonts w:ascii="Arial" w:hAnsi="Arial" w:cs="Arial"/>
-                <w:sz w:val="20"/>
-              </w:rPr>
-            </w:pPr>
-            <w:r>
-              <w:rPr>
-                <w:rFonts w:ascii="Arial" w:hAnsi="Arial" w:cs="Arial"/>
-              </w:rPr>
-              <w:t>Head height hazard presented by overhanging bushing inside the chamber and insulators, suspended inside the chamber.</w:t>
-            </w:r>
-          </w:p>
-        </w:tc>
-        <w:tc>
-          <w:tcPr>
-            <w:tcW w:w="282" w:type="pct"/>
+              </w:rPr>
+            </w:pPr>
+            <w:r>
+              <w:rPr>
+                <w:rFonts w:ascii="Arial" w:hAnsi="Arial" w:cs="Arial"/>
+              </w:rPr>
+              <w:t>Follow the experimental instruction.</w:t>
+            </w:r>
+          </w:p>
+        </w:tc>
+        <w:tc>
+          <w:tcPr>
+            <w:tcW w:w="821" w:type="dxa"/>
             <w:shd w:val="clear" w:color="auto" w:fill="auto"/>
             <w:vAlign w:val="center"/>
           </w:tcPr>
@@ -2957,13 +3112,13 @@
                 <w:sz w:val="20"/>
                 <w:szCs w:val="20"/>
               </w:rPr>
-              <w:t>4</w:t>
-            </w:r>
-          </w:p>
-        </w:tc>
-        <w:tc>
-          <w:tcPr>
-            <w:tcW w:w="282" w:type="pct"/>
+              <w:t>1</w:t>
+            </w:r>
+          </w:p>
+        </w:tc>
+        <w:tc>
+          <w:tcPr>
+            <w:tcW w:w="821" w:type="dxa"/>
             <w:shd w:val="clear" w:color="auto" w:fill="auto"/>
             <w:vAlign w:val="center"/>
           </w:tcPr>
@@ -2982,13 +3137,13 @@
                 <w:sz w:val="20"/>
                 <w:szCs w:val="20"/>
               </w:rPr>
-              <w:t>1</w:t>
-            </w:r>
-          </w:p>
-        </w:tc>
-        <w:tc>
-          <w:tcPr>
-            <w:tcW w:w="282" w:type="pct"/>
+              <w:t>5</w:t>
+            </w:r>
+          </w:p>
+        </w:tc>
+        <w:tc>
+          <w:tcPr>
+            <w:tcW w:w="821" w:type="dxa"/>
             <w:shd w:val="clear" w:color="auto" w:fill="auto"/>
             <w:vAlign w:val="center"/>
           </w:tcPr>
@@ -3007,13 +3162,13 @@
                 <w:sz w:val="20"/>
                 <w:szCs w:val="20"/>
               </w:rPr>
-              <w:t>4</w:t>
-            </w:r>
-          </w:p>
-        </w:tc>
-        <w:tc>
-          <w:tcPr>
-            <w:tcW w:w="255" w:type="pct"/>
+              <w:t>5</w:t>
+            </w:r>
+          </w:p>
+        </w:tc>
+        <w:tc>
+          <w:tcPr>
+            <w:tcW w:w="840" w:type="dxa"/>
             <w:shd w:val="clear" w:color="auto" w:fill="auto"/>
             <w:vAlign w:val="center"/>
           </w:tcPr>
@@ -3044,7 +3199,7 @@
         </w:trPr>
         <w:tc>
           <w:tcPr>
-            <w:tcW w:w="1129" w:type="pct"/>
+            <w:tcW w:w="3288" w:type="dxa"/>
             <w:vAlign w:val="center"/>
           </w:tcPr>
           <w:p>
@@ -3052,21 +3207,19 @@
               <w:jc w:val="center"/>
               <w:rPr>
                 <w:rFonts w:ascii="Arial" w:hAnsi="Arial" w:cs="Arial"/>
-                <w:sz w:val="20"/>
-              </w:rPr>
-            </w:pPr>
-            <w:r>
-              <w:rPr>
-                <w:rFonts w:ascii="Arial" w:hAnsi="Arial" w:cs="Arial"/>
-              </w:rPr>
-              <w:lastRenderedPageBreak/>
-              <w:t xml:space="preserve">Slip hazards due to water </w:t>
-            </w:r>
-          </w:p>
-        </w:tc>
-        <w:tc>
-          <w:tcPr>
-            <w:tcW w:w="954" w:type="pct"/>
+              </w:rPr>
+            </w:pPr>
+            <w:r>
+              <w:rPr>
+                <w:rFonts w:ascii="Arial" w:hAnsi="Arial" w:cs="Arial"/>
+              </w:rPr>
+              <w:t>High temperatures</w:t>
+            </w:r>
+          </w:p>
+        </w:tc>
+        <w:tc>
+          <w:tcPr>
+            <w:tcW w:w="2778" w:type="dxa"/>
             <w:vAlign w:val="center"/>
           </w:tcPr>
           <w:p>
@@ -3074,20 +3227,19 @@
               <w:jc w:val="center"/>
               <w:rPr>
                 <w:rFonts w:ascii="Arial" w:hAnsi="Arial" w:cs="Arial"/>
-                <w:sz w:val="20"/>
-              </w:rPr>
-            </w:pPr>
-            <w:r>
-              <w:rPr>
-                <w:rFonts w:ascii="Arial" w:hAnsi="Arial" w:cs="Arial"/>
-              </w:rPr>
-              <w:t>Person setting up the experiment</w:t>
-            </w:r>
-          </w:p>
-        </w:tc>
-        <w:tc>
-          <w:tcPr>
-            <w:tcW w:w="1816" w:type="pct"/>
+              </w:rPr>
+            </w:pPr>
+            <w:r>
+              <w:rPr>
+                <w:rFonts w:ascii="Arial" w:hAnsi="Arial" w:cs="Arial"/>
+              </w:rPr>
+              <w:t>Test Operator</w:t>
+            </w:r>
+          </w:p>
+        </w:tc>
+        <w:tc>
+          <w:tcPr>
+            <w:tcW w:w="5288" w:type="dxa"/>
             <w:vAlign w:val="center"/>
           </w:tcPr>
           <w:p>
@@ -3095,20 +3247,67 @@
               <w:jc w:val="both"/>
               <w:rPr>
                 <w:rFonts w:ascii="Arial" w:hAnsi="Arial" w:cs="Arial"/>
-                <w:sz w:val="20"/>
-              </w:rPr>
-            </w:pPr>
-            <w:r>
-              <w:rPr>
-                <w:rFonts w:ascii="Arial" w:hAnsi="Arial" w:cs="Arial"/>
-              </w:rPr>
-              <w:t>Slip hazards may be present due to small amounts of water being present on chamber floor. All excessive water to be mopped after test so floor surface isn’t at slip.</w:t>
-            </w:r>
-          </w:p>
-        </w:tc>
-        <w:tc>
-          <w:tcPr>
-            <w:tcW w:w="282" w:type="pct"/>
+              </w:rPr>
+            </w:pPr>
+            <w:r>
+              <w:rPr>
+                <w:rFonts w:ascii="Arial" w:hAnsi="Arial" w:cs="Arial"/>
+              </w:rPr>
+              <w:t xml:space="preserve"> Use the </w:t>
+            </w:r>
+            <w:r>
+              <w:rPr>
+                <w:rFonts w:ascii="Arial" w:hAnsi="Arial" w:cs="Arial"/>
+              </w:rPr>
+              <w:t xml:space="preserve">soldering </w:t>
+            </w:r>
+            <w:r>
+              <w:rPr>
+                <w:rFonts w:ascii="Arial" w:hAnsi="Arial" w:cs="Arial"/>
+              </w:rPr>
+              <w:t xml:space="preserve">iron </w:t>
+            </w:r>
+            <w:r>
+              <w:rPr>
+                <w:rFonts w:ascii="Arial" w:hAnsi="Arial" w:cs="Arial"/>
+              </w:rPr>
+              <w:t xml:space="preserve">correctly. </w:t>
+            </w:r>
+            <w:r>
+              <w:rPr>
+                <w:rFonts w:ascii="Arial" w:hAnsi="Arial" w:cs="Arial"/>
+              </w:rPr>
+              <w:t xml:space="preserve">After using the soldering </w:t>
+            </w:r>
+            <w:r>
+              <w:rPr>
+                <w:rFonts w:ascii="Arial" w:hAnsi="Arial" w:cs="Arial"/>
+              </w:rPr>
+              <w:t>iron</w:t>
+            </w:r>
+            <w:r>
+              <w:rPr>
+                <w:rFonts w:ascii="Arial" w:hAnsi="Arial" w:cs="Arial"/>
+              </w:rPr>
+              <w:t xml:space="preserve">, cut off the power and place the </w:t>
+            </w:r>
+            <w:r>
+              <w:rPr>
+                <w:rFonts w:ascii="Arial" w:hAnsi="Arial" w:cs="Arial"/>
+              </w:rPr>
+              <w:t>soldering iron</w:t>
+            </w:r>
+            <w:r>
+              <w:rPr>
+                <w:rFonts w:ascii="Arial" w:hAnsi="Arial" w:cs="Arial"/>
+              </w:rPr>
+              <w:t xml:space="preserve"> in the specified position.</w:t>
+            </w:r>
+          </w:p>
+        </w:tc>
+        <w:tc>
+          <w:tcPr>
+            <w:tcW w:w="821" w:type="dxa"/>
             <w:shd w:val="clear" w:color="auto" w:fill="auto"/>
             <w:vAlign w:val="center"/>
           </w:tcPr>
@@ -3127,13 +3326,13 @@
                 <w:sz w:val="20"/>
                 <w:szCs w:val="20"/>
               </w:rPr>
-              <w:t>5</w:t>
-            </w:r>
-          </w:p>
-        </w:tc>
-        <w:tc>
-          <w:tcPr>
-            <w:tcW w:w="282" w:type="pct"/>
+              <w:t>2</w:t>
+            </w:r>
+          </w:p>
+        </w:tc>
+        <w:tc>
+          <w:tcPr>
+            <w:tcW w:w="821" w:type="dxa"/>
             <w:shd w:val="clear" w:color="auto" w:fill="auto"/>
             <w:vAlign w:val="center"/>
           </w:tcPr>
@@ -3152,13 +3351,13 @@
                 <w:sz w:val="20"/>
                 <w:szCs w:val="20"/>
               </w:rPr>
-              <w:t>1</w:t>
-            </w:r>
-          </w:p>
-        </w:tc>
-        <w:tc>
-          <w:tcPr>
-            <w:tcW w:w="282" w:type="pct"/>
+              <w:t>2</w:t>
+            </w:r>
+          </w:p>
+        </w:tc>
+        <w:tc>
+          <w:tcPr>
+            <w:tcW w:w="821" w:type="dxa"/>
             <w:shd w:val="clear" w:color="auto" w:fill="auto"/>
             <w:vAlign w:val="center"/>
           </w:tcPr>
@@ -3177,13 +3376,13 @@
                 <w:sz w:val="20"/>
                 <w:szCs w:val="20"/>
               </w:rPr>
-              <w:t>5</w:t>
-            </w:r>
-          </w:p>
-        </w:tc>
-        <w:tc>
-          <w:tcPr>
-            <w:tcW w:w="255" w:type="pct"/>
+              <w:t>4</w:t>
+            </w:r>
+          </w:p>
+        </w:tc>
+        <w:tc>
+          <w:tcPr>
+            <w:tcW w:w="840" w:type="dxa"/>
             <w:shd w:val="clear" w:color="auto" w:fill="auto"/>
             <w:vAlign w:val="center"/>
           </w:tcPr>
@@ -3214,7 +3413,7 @@
         </w:trPr>
         <w:tc>
           <w:tcPr>
-            <w:tcW w:w="1129" w:type="pct"/>
+            <w:tcW w:w="3288" w:type="dxa"/>
             <w:vAlign w:val="center"/>
           </w:tcPr>
           <w:p>
@@ -3228,13 +3427,13 @@
               <w:rPr>
                 <w:rFonts w:ascii="Arial" w:hAnsi="Arial" w:cs="Arial"/>
               </w:rPr>
-              <w:t>Trip hazards due to trailing leads</w:t>
-            </w:r>
-          </w:p>
-        </w:tc>
-        <w:tc>
-          <w:tcPr>
-            <w:tcW w:w="954" w:type="pct"/>
+              <w:t>Chemical spillage</w:t>
+            </w:r>
+          </w:p>
+        </w:tc>
+        <w:tc>
+          <w:tcPr>
+            <w:tcW w:w="2778" w:type="dxa"/>
             <w:vAlign w:val="center"/>
           </w:tcPr>
           <w:p>
@@ -3248,27 +3447,13 @@
               <w:rPr>
                 <w:rFonts w:ascii="Arial" w:hAnsi="Arial" w:cs="Arial"/>
               </w:rPr>
-              <w:t xml:space="preserve">Anyone Present </w:t>
-            </w:r>
-            <w:proofErr w:type="gramStart"/>
-            <w:r>
-              <w:rPr>
-                <w:rFonts w:ascii="Arial" w:hAnsi="Arial" w:cs="Arial"/>
-              </w:rPr>
-              <w:t>In</w:t>
-            </w:r>
-            <w:proofErr w:type="gramEnd"/>
-            <w:r>
-              <w:rPr>
-                <w:rFonts w:ascii="Arial" w:hAnsi="Arial" w:cs="Arial"/>
-              </w:rPr>
-              <w:t xml:space="preserve"> The Laboratory</w:t>
-            </w:r>
-          </w:p>
-        </w:tc>
-        <w:tc>
-          <w:tcPr>
-            <w:tcW w:w="1816" w:type="pct"/>
+              <w:t>Test Operator</w:t>
+            </w:r>
+          </w:p>
+        </w:tc>
+        <w:tc>
+          <w:tcPr>
+            <w:tcW w:w="5288" w:type="dxa"/>
             <w:vAlign w:val="center"/>
           </w:tcPr>
           <w:p>
@@ -3282,13 +3467,67 @@
               <w:rPr>
                 <w:rFonts w:ascii="Arial" w:hAnsi="Arial" w:cs="Arial"/>
               </w:rPr>
-              <w:t>Trip hazards present from earth and instrumentation leads inside and outside chamber</w:t>
-            </w:r>
-          </w:p>
-        </w:tc>
-        <w:tc>
-          <w:tcPr>
-            <w:tcW w:w="282" w:type="pct"/>
+              <w:t xml:space="preserve">Toxic </w:t>
+            </w:r>
+            <w:r>
+              <w:rPr>
+                <w:rFonts w:ascii="Arial" w:hAnsi="Arial" w:cs="Arial"/>
+              </w:rPr>
+              <w:t>Solder</w:t>
+            </w:r>
+            <w:r>
+              <w:rPr>
+                <w:rFonts w:ascii="Arial" w:hAnsi="Arial" w:cs="Arial"/>
+              </w:rPr>
+              <w:t>.</w:t>
+            </w:r>
+            <w:r>
+              <w:rPr>
+                <w:rFonts w:ascii="Arial" w:hAnsi="Arial" w:cs="Arial"/>
+              </w:rPr>
+              <w:t xml:space="preserve"> </w:t>
+            </w:r>
+            <w:r>
+              <w:rPr>
+                <w:rFonts w:ascii="Arial" w:hAnsi="Arial" w:cs="Arial"/>
+              </w:rPr>
+              <w:t xml:space="preserve">The operator should </w:t>
+            </w:r>
+            <w:r>
+              <w:rPr>
+                <w:rFonts w:ascii="Arial" w:hAnsi="Arial" w:cs="Arial"/>
+              </w:rPr>
+              <w:t>hold his</w:t>
+            </w:r>
+            <w:r>
+              <w:rPr>
+                <w:rFonts w:ascii="Arial" w:hAnsi="Arial" w:cs="Arial"/>
+              </w:rPr>
+              <w:t xml:space="preserve">/her breath </w:t>
+            </w:r>
+            <w:r>
+              <w:rPr>
+                <w:rFonts w:ascii="Arial" w:hAnsi="Arial" w:cs="Arial"/>
+              </w:rPr>
+              <w:t>when he/she</w:t>
+            </w:r>
+            <w:r>
+              <w:rPr>
+                <w:rFonts w:ascii="Arial" w:hAnsi="Arial" w:cs="Arial"/>
+              </w:rPr>
+              <w:t xml:space="preserve"> is </w:t>
+            </w:r>
+            <w:r>
+              <w:rPr>
+                <w:rFonts w:ascii="Arial" w:hAnsi="Arial" w:cs="Arial"/>
+              </w:rPr>
+              <w:t>soldering</w:t>
+            </w:r>
+          </w:p>
+        </w:tc>
+        <w:tc>
+          <w:tcPr>
+            <w:tcW w:w="821" w:type="dxa"/>
             <w:shd w:val="clear" w:color="auto" w:fill="auto"/>
             <w:vAlign w:val="center"/>
           </w:tcPr>
@@ -3313,7 +3552,7 @@
         </w:tc>
         <w:tc>
           <w:tcPr>
-            <w:tcW w:w="282" w:type="pct"/>
+            <w:tcW w:w="821" w:type="dxa"/>
             <w:shd w:val="clear" w:color="auto" w:fill="auto"/>
             <w:vAlign w:val="center"/>
           </w:tcPr>
@@ -3332,13 +3571,13 @@
                 <w:sz w:val="20"/>
                 <w:szCs w:val="20"/>
               </w:rPr>
-              <w:t>1</w:t>
-            </w:r>
-          </w:p>
-        </w:tc>
-        <w:tc>
-          <w:tcPr>
-            <w:tcW w:w="282" w:type="pct"/>
+              <w:t>2</w:t>
+            </w:r>
+          </w:p>
+        </w:tc>
+        <w:tc>
+          <w:tcPr>
+            <w:tcW w:w="821" w:type="dxa"/>
             <w:shd w:val="clear" w:color="auto" w:fill="auto"/>
             <w:vAlign w:val="center"/>
           </w:tcPr>
@@ -3357,13 +3596,13 @@
                 <w:sz w:val="20"/>
                 <w:szCs w:val="20"/>
               </w:rPr>
-              <w:t>2</w:t>
-            </w:r>
-          </w:p>
-        </w:tc>
-        <w:tc>
-          <w:tcPr>
-            <w:tcW w:w="255" w:type="pct"/>
+              <w:t>4</w:t>
+            </w:r>
+          </w:p>
+        </w:tc>
+        <w:tc>
+          <w:tcPr>
+            <w:tcW w:w="840" w:type="dxa"/>
             <w:shd w:val="clear" w:color="auto" w:fill="auto"/>
             <w:vAlign w:val="center"/>
           </w:tcPr>
@@ -3394,27 +3633,30 @@
         </w:trPr>
         <w:tc>
           <w:tcPr>
-            <w:tcW w:w="1129" w:type="pct"/>
+            <w:tcW w:w="3288" w:type="dxa"/>
             <w:vAlign w:val="center"/>
           </w:tcPr>
           <w:p>
             <w:pPr>
-              <w:jc w:val="center"/>
-              <w:rPr>
-                <w:rFonts w:ascii="Arial" w:hAnsi="Arial" w:cs="Arial"/>
-              </w:rPr>
-            </w:pPr>
-            <w:r>
-              <w:rPr>
-                <w:rFonts w:ascii="Arial" w:hAnsi="Arial" w:cs="Arial"/>
-              </w:rPr>
-              <w:t>Fire</w:t>
-            </w:r>
-          </w:p>
-        </w:tc>
-        <w:tc>
-          <w:tcPr>
-            <w:tcW w:w="954" w:type="pct"/>
+              <w:spacing w:before="40" w:after="60"/>
+              <w:jc w:val="center"/>
+              <w:rPr>
+                <w:rFonts w:ascii="Arial" w:hAnsi="Arial" w:cs="Arial"/>
+                <w:sz w:val="20"/>
+                <w:szCs w:val="20"/>
+              </w:rPr>
+            </w:pPr>
+            <w:r>
+              <w:rPr>
+                <w:rFonts w:ascii="Arial" w:hAnsi="Arial" w:cs="Arial"/>
+              </w:rPr>
+              <w:t>Chemical contact (ingestion, eye &amp; skin contact)</w:t>
+            </w:r>
+          </w:p>
+        </w:tc>
+        <w:tc>
+          <w:tcPr>
+            <w:tcW w:w="2778" w:type="dxa"/>
             <w:vAlign w:val="center"/>
           </w:tcPr>
           <w:p>
@@ -3424,33 +3666,17 @@
                 <w:rFonts w:ascii="Arial" w:hAnsi="Arial" w:cs="Arial"/>
               </w:rPr>
             </w:pPr>
-          </w:p>
-          <w:p>
-            <w:pPr>
-              <w:jc w:val="center"/>
-              <w:rPr>
-                <w:rFonts w:ascii="Arial" w:hAnsi="Arial" w:cs="Arial"/>
-              </w:rPr>
-            </w:pPr>
-            <w:r>
-              <w:rPr>
-                <w:rFonts w:ascii="Arial" w:hAnsi="Arial" w:cs="Arial"/>
-              </w:rPr>
-              <w:t>Anyone in the Building</w:t>
-            </w:r>
-          </w:p>
-          <w:p>
-            <w:pPr>
-              <w:jc w:val="center"/>
-              <w:rPr>
-                <w:rFonts w:ascii="Arial" w:hAnsi="Arial" w:cs="Arial"/>
-              </w:rPr>
-            </w:pPr>
-          </w:p>
-        </w:tc>
-        <w:tc>
-          <w:tcPr>
-            <w:tcW w:w="1816" w:type="pct"/>
+            <w:r>
+              <w:rPr>
+                <w:rFonts w:ascii="Arial" w:hAnsi="Arial" w:cs="Arial"/>
+              </w:rPr>
+              <w:t>Test Operator</w:t>
+            </w:r>
+          </w:p>
+        </w:tc>
+        <w:tc>
+          <w:tcPr>
+            <w:tcW w:w="5288" w:type="dxa"/>
             <w:vAlign w:val="center"/>
           </w:tcPr>
           <w:p>
@@ -3464,27 +3690,85 @@
               <w:rPr>
                 <w:rFonts w:ascii="Arial" w:hAnsi="Arial" w:cs="Arial"/>
               </w:rPr>
-              <w:t xml:space="preserve">Rig currently is not developed for long term unsupervised testing. Additional safeguards against fire to be fitted in the event of </w:t>
-            </w:r>
-            <w:proofErr w:type="gramStart"/>
-            <w:r>
-              <w:rPr>
-                <w:rFonts w:ascii="Arial" w:hAnsi="Arial" w:cs="Arial"/>
-              </w:rPr>
-              <w:t>long term</w:t>
-            </w:r>
-            <w:proofErr w:type="gramEnd"/>
-            <w:r>
-              <w:rPr>
-                <w:rFonts w:ascii="Arial" w:hAnsi="Arial" w:cs="Arial"/>
-              </w:rPr>
-              <w:t xml:space="preserve"> testing. Heat detectors in chamber to isolate supply in the event of a fault.</w:t>
-            </w:r>
-          </w:p>
-        </w:tc>
-        <w:tc>
-          <w:tcPr>
-            <w:tcW w:w="282" w:type="pct"/>
+              <w:t>Toxic Solder</w:t>
+            </w:r>
+            <w:r>
+              <w:rPr>
+                <w:rFonts w:ascii="Arial" w:hAnsi="Arial" w:cs="Arial"/>
+              </w:rPr>
+              <w:t>.</w:t>
+            </w:r>
+            <w:r>
+              <w:rPr>
+                <w:rFonts w:ascii="Arial" w:hAnsi="Arial" w:cs="Arial"/>
+              </w:rPr>
+              <w:t xml:space="preserve"> </w:t>
+            </w:r>
+            <w:r>
+              <w:rPr>
+                <w:rFonts w:ascii="Arial" w:hAnsi="Arial" w:cs="Arial"/>
+              </w:rPr>
+              <w:t xml:space="preserve">The operator should </w:t>
+            </w:r>
+            <w:r>
+              <w:rPr>
+                <w:rFonts w:ascii="Arial" w:hAnsi="Arial" w:cs="Arial"/>
+              </w:rPr>
+              <w:t xml:space="preserve">wash </w:t>
+            </w:r>
+            <w:r>
+              <w:rPr>
+                <w:rFonts w:ascii="Arial" w:hAnsi="Arial" w:cs="Arial"/>
+              </w:rPr>
+              <w:t xml:space="preserve">hands after the </w:t>
+            </w:r>
+            <w:r>
+              <w:rPr>
+                <w:rFonts w:ascii="Arial" w:hAnsi="Arial" w:cs="Arial"/>
+              </w:rPr>
+              <w:t xml:space="preserve">experiment and </w:t>
+            </w:r>
+            <w:r>
+              <w:rPr>
+                <w:rFonts w:ascii="Arial" w:hAnsi="Arial" w:cs="Arial"/>
+              </w:rPr>
+              <w:t>keep</w:t>
+            </w:r>
+            <w:r>
+              <w:rPr>
+                <w:rFonts w:ascii="Arial" w:hAnsi="Arial" w:cs="Arial"/>
+              </w:rPr>
+              <w:t xml:space="preserve"> </w:t>
+            </w:r>
+            <w:r>
+              <w:rPr>
+                <w:rFonts w:ascii="Arial" w:hAnsi="Arial" w:cs="Arial"/>
+              </w:rPr>
+              <w:t xml:space="preserve">proper </w:t>
+            </w:r>
+            <w:r>
+              <w:rPr>
+                <w:rFonts w:ascii="Arial" w:hAnsi="Arial" w:cs="Arial"/>
+              </w:rPr>
+              <w:t xml:space="preserve">distance from </w:t>
+            </w:r>
+            <w:r>
+              <w:rPr>
+                <w:rFonts w:ascii="Arial" w:hAnsi="Arial" w:cs="Arial"/>
+              </w:rPr>
+              <w:t xml:space="preserve">solder </w:t>
+            </w:r>
+            <w:r>
+              <w:rPr>
+                <w:rFonts w:ascii="Arial" w:hAnsi="Arial" w:cs="Arial"/>
+              </w:rPr>
+              <w:t xml:space="preserve">material. </w:t>
+            </w:r>
+          </w:p>
+        </w:tc>
+        <w:tc>
+          <w:tcPr>
+            <w:tcW w:w="821" w:type="dxa"/>
             <w:shd w:val="clear" w:color="auto" w:fill="auto"/>
             <w:vAlign w:val="center"/>
           </w:tcPr>
@@ -3503,13 +3787,13 @@
                 <w:sz w:val="20"/>
                 <w:szCs w:val="20"/>
               </w:rPr>
-              <w:t>5</w:t>
-            </w:r>
-          </w:p>
-        </w:tc>
-        <w:tc>
-          <w:tcPr>
-            <w:tcW w:w="282" w:type="pct"/>
+              <w:t>2</w:t>
+            </w:r>
+          </w:p>
+        </w:tc>
+        <w:tc>
+          <w:tcPr>
+            <w:tcW w:w="821" w:type="dxa"/>
             <w:shd w:val="clear" w:color="auto" w:fill="auto"/>
             <w:vAlign w:val="center"/>
           </w:tcPr>
@@ -3528,13 +3812,13 @@
                 <w:sz w:val="20"/>
                 <w:szCs w:val="20"/>
               </w:rPr>
-              <w:t>1</w:t>
-            </w:r>
-          </w:p>
-        </w:tc>
-        <w:tc>
-          <w:tcPr>
-            <w:tcW w:w="282" w:type="pct"/>
+              <w:t>2</w:t>
+            </w:r>
+          </w:p>
+        </w:tc>
+        <w:tc>
+          <w:tcPr>
+            <w:tcW w:w="821" w:type="dxa"/>
             <w:shd w:val="clear" w:color="auto" w:fill="auto"/>
             <w:vAlign w:val="center"/>
           </w:tcPr>
@@ -3553,13 +3837,13 @@
                 <w:sz w:val="20"/>
                 <w:szCs w:val="20"/>
               </w:rPr>
-              <w:t>5</w:t>
-            </w:r>
-          </w:p>
-        </w:tc>
-        <w:tc>
-          <w:tcPr>
-            <w:tcW w:w="255" w:type="pct"/>
+              <w:t>4</w:t>
+            </w:r>
+          </w:p>
+        </w:tc>
+        <w:tc>
+          <w:tcPr>
+            <w:tcW w:w="840" w:type="dxa"/>
             <w:shd w:val="clear" w:color="auto" w:fill="auto"/>
             <w:vAlign w:val="center"/>
           </w:tcPr>
@@ -3585,11 +3869,12 @@
       </w:tr>
       <w:tr>
         <w:trPr>
+          <w:cantSplit/>
           <w:jc w:val="center"/>
         </w:trPr>
         <w:tc>
           <w:tcPr>
-            <w:tcW w:w="1129" w:type="pct"/>
+            <w:tcW w:w="3288" w:type="dxa"/>
             <w:vAlign w:val="center"/>
           </w:tcPr>
           <w:p>
@@ -3597,20 +3882,19 @@
               <w:jc w:val="center"/>
               <w:rPr>
                 <w:rFonts w:ascii="Arial" w:hAnsi="Arial" w:cs="Arial"/>
-                <w:sz w:val="20"/>
-              </w:rPr>
-            </w:pPr>
-            <w:r>
-              <w:rPr>
-                <w:rFonts w:ascii="Arial" w:hAnsi="Arial" w:cs="Arial"/>
-              </w:rPr>
-              <w:t>Legionnaires Disease</w:t>
-            </w:r>
-          </w:p>
-        </w:tc>
-        <w:tc>
-          <w:tcPr>
-            <w:tcW w:w="954" w:type="pct"/>
+              </w:rPr>
+            </w:pPr>
+            <w:r>
+              <w:rPr>
+                <w:rFonts w:ascii="Arial" w:hAnsi="Arial" w:cs="Arial"/>
+              </w:rPr>
+              <w:t>Production of dust &amp; fumes</w:t>
+            </w:r>
+          </w:p>
+        </w:tc>
+        <w:tc>
+          <w:tcPr>
+            <w:tcW w:w="2778" w:type="dxa"/>
             <w:vAlign w:val="center"/>
           </w:tcPr>
           <w:p>
@@ -3618,34 +3902,25 @@
               <w:jc w:val="center"/>
               <w:rPr>
                 <w:rFonts w:ascii="Arial" w:hAnsi="Arial" w:cs="Arial"/>
-                <w:sz w:val="20"/>
-              </w:rPr>
-            </w:pPr>
-            <w:r>
-              <w:rPr>
-                <w:rFonts w:ascii="Arial" w:hAnsi="Arial" w:cs="Arial"/>
-              </w:rPr>
-              <w:t xml:space="preserve">Anyone </w:t>
-            </w:r>
-            <w:proofErr w:type="gramStart"/>
-            <w:r>
-              <w:rPr>
-                <w:rFonts w:ascii="Arial" w:hAnsi="Arial" w:cs="Arial"/>
-              </w:rPr>
-              <w:t>present</w:t>
-            </w:r>
-            <w:proofErr w:type="gramEnd"/>
-            <w:r>
-              <w:rPr>
-                <w:rFonts w:ascii="Arial" w:hAnsi="Arial" w:cs="Arial"/>
-              </w:rPr>
-              <w:t xml:space="preserve"> in the building</w:t>
-            </w:r>
-          </w:p>
-        </w:tc>
-        <w:tc>
-          <w:tcPr>
-            <w:tcW w:w="1816" w:type="pct"/>
+              </w:rPr>
+            </w:pPr>
+            <w:r>
+              <w:rPr>
+                <w:rFonts w:ascii="Arial" w:hAnsi="Arial" w:cs="Arial"/>
+              </w:rPr>
+              <w:t xml:space="preserve">Anyone in the </w:t>
+            </w:r>
+            <w:r>
+              <w:rPr>
+                <w:rFonts w:ascii="Arial" w:hAnsi="Arial" w:cs="Arial"/>
+              </w:rPr>
+              <w:t>laboratory</w:t>
+            </w:r>
+          </w:p>
+        </w:tc>
+        <w:tc>
+          <w:tcPr>
+            <w:tcW w:w="5288" w:type="dxa"/>
             <w:vAlign w:val="center"/>
           </w:tcPr>
           <w:p>
@@ -3659,22 +3934,43 @@
               <w:rPr>
                 <w:rFonts w:ascii="Arial" w:hAnsi="Arial" w:cs="Arial"/>
               </w:rPr>
-              <w:t>Test Facility to be disinfected using dilute sodium hypochlorite solution as specified in cleaning method statement on a regular basis.</w:t>
-            </w:r>
-          </w:p>
-          <w:p>
-            <w:pPr>
-              <w:jc w:val="both"/>
-              <w:rPr>
-                <w:rFonts w:ascii="Arial" w:hAnsi="Arial" w:cs="Arial"/>
-                <w:sz w:val="20"/>
-              </w:rPr>
-            </w:pPr>
-          </w:p>
-        </w:tc>
-        <w:tc>
-          <w:tcPr>
-            <w:tcW w:w="282" w:type="pct"/>
+              <w:t xml:space="preserve">Control the time to </w:t>
+            </w:r>
+            <w:r>
+              <w:rPr>
+                <w:rFonts w:ascii="Arial" w:hAnsi="Arial" w:cs="Arial"/>
+              </w:rPr>
+              <w:t>test</w:t>
+            </w:r>
+            <w:r>
+              <w:rPr>
+                <w:rFonts w:ascii="Arial" w:hAnsi="Arial" w:cs="Arial"/>
+              </w:rPr>
+              <w:t xml:space="preserve"> in order</w:t>
+            </w:r>
+            <w:r>
+              <w:rPr>
+                <w:rFonts w:ascii="Arial" w:hAnsi="Arial" w:cs="Arial"/>
+              </w:rPr>
+              <w:t xml:space="preserve"> to control the </w:t>
+            </w:r>
+            <w:r>
+              <w:rPr>
+                <w:rFonts w:ascii="Arial" w:hAnsi="Arial" w:cs="Arial"/>
+              </w:rPr>
+              <w:t xml:space="preserve">suction </w:t>
+            </w:r>
+            <w:r>
+              <w:rPr>
+                <w:rFonts w:ascii="Arial" w:hAnsi="Arial" w:cs="Arial"/>
+              </w:rPr>
+              <w:t>volume.</w:t>
+            </w:r>
+          </w:p>
+        </w:tc>
+        <w:tc>
+          <w:tcPr>
+            <w:tcW w:w="821" w:type="dxa"/>
             <w:shd w:val="clear" w:color="auto" w:fill="auto"/>
             <w:vAlign w:val="center"/>
           </w:tcPr>
@@ -3693,13 +3989,13 @@
                 <w:sz w:val="20"/>
                 <w:szCs w:val="20"/>
               </w:rPr>
-              <w:t>3</w:t>
-            </w:r>
-          </w:p>
-        </w:tc>
-        <w:tc>
-          <w:tcPr>
-            <w:tcW w:w="282" w:type="pct"/>
+              <w:t>1</w:t>
+            </w:r>
+          </w:p>
+        </w:tc>
+        <w:tc>
+          <w:tcPr>
+            <w:tcW w:w="821" w:type="dxa"/>
             <w:shd w:val="clear" w:color="auto" w:fill="auto"/>
             <w:vAlign w:val="center"/>
           </w:tcPr>
@@ -3718,13 +4014,13 @@
                 <w:sz w:val="20"/>
                 <w:szCs w:val="20"/>
               </w:rPr>
-              <w:t>2</w:t>
-            </w:r>
-          </w:p>
-        </w:tc>
-        <w:tc>
-          <w:tcPr>
-            <w:tcW w:w="282" w:type="pct"/>
+              <w:t>5</w:t>
+            </w:r>
+          </w:p>
+        </w:tc>
+        <w:tc>
+          <w:tcPr>
+            <w:tcW w:w="821" w:type="dxa"/>
             <w:shd w:val="clear" w:color="auto" w:fill="auto"/>
             <w:vAlign w:val="center"/>
           </w:tcPr>
@@ -3743,13 +4039,13 @@
                 <w:sz w:val="20"/>
                 <w:szCs w:val="20"/>
               </w:rPr>
-              <w:t>6</w:t>
-            </w:r>
-          </w:p>
-        </w:tc>
-        <w:tc>
-          <w:tcPr>
-            <w:tcW w:w="255" w:type="pct"/>
+              <w:t>5</w:t>
+            </w:r>
+          </w:p>
+        </w:tc>
+        <w:tc>
+          <w:tcPr>
+            <w:tcW w:w="840" w:type="dxa"/>
             <w:shd w:val="clear" w:color="auto" w:fill="auto"/>
             <w:vAlign w:val="center"/>
           </w:tcPr>
@@ -3784,7 +4080,7 @@
     </w:p>
     <w:tbl>
       <w:tblPr>
-        <w:tblStyle w:val="TableGrid"/>
+        <w:tblStyle w:val="a5"/>
         <w:tblW w:w="5000" w:type="pct"/>
         <w:jc w:val="center"/>
         <w:tblLook w:val="01E0" w:firstRow="1" w:lastRow="1" w:firstColumn="1" w:lastColumn="1" w:noHBand="0" w:noVBand="0"/>
@@ -3958,11 +4254,11 @@
             </w:r>
             <w:r>
               <w:rPr>
-                <w:rFonts w:ascii="Arial" w:hAnsi="Arial" w:cs="Arial"/>
-                <w:sz w:val="20"/>
-                <w:szCs w:val="20"/>
-              </w:rPr>
-              <w:sym w:font="Wingdings" w:char="F0E0"/>
+                <w:rFonts w:ascii="Wingdings" w:eastAsia="Wingdings" w:hAnsi="Wingdings" w:cs="Wingdings"/>
+                <w:sz w:val="20"/>
+                <w:szCs w:val="20"/>
+              </w:rPr>
+              <w:t></w:t>
             </w:r>
             <w:r>
               <w:rPr>
@@ -4054,11 +4350,11 @@
             </w:r>
             <w:r>
               <w:rPr>
-                <w:rFonts w:ascii="Arial" w:hAnsi="Arial" w:cs="Arial"/>
-                <w:sz w:val="20"/>
-                <w:szCs w:val="20"/>
-              </w:rPr>
-              <w:sym w:font="Wingdings" w:char="F0E0"/>
+                <w:rFonts w:ascii="Wingdings" w:eastAsia="Wingdings" w:hAnsi="Wingdings" w:cs="Wingdings"/>
+                <w:sz w:val="20"/>
+                <w:szCs w:val="20"/>
+              </w:rPr>
+              <w:t></w:t>
             </w:r>
             <w:r>
               <w:rPr>
@@ -4158,11 +4454,11 @@
             </w:r>
             <w:r>
               <w:rPr>
-                <w:rFonts w:ascii="Arial" w:hAnsi="Arial" w:cs="Arial"/>
-                <w:sz w:val="20"/>
-                <w:szCs w:val="20"/>
-              </w:rPr>
-              <w:sym w:font="Wingdings" w:char="F0E0"/>
+                <w:rFonts w:ascii="Wingdings" w:eastAsia="Wingdings" w:hAnsi="Wingdings" w:cs="Wingdings"/>
+                <w:sz w:val="20"/>
+                <w:szCs w:val="20"/>
+              </w:rPr>
+              <w:t></w:t>
             </w:r>
             <w:r>
               <w:rPr>
@@ -4641,10 +4937,21 @@
             <w:pPr>
               <w:jc w:val="center"/>
               <w:rPr>
-                <w:rFonts w:ascii="Arial" w:hAnsi="Arial" w:cs="Arial"/>
-                <w:sz w:val="20"/>
-              </w:rPr>
-            </w:pPr>
+                <w:rFonts w:ascii="Arial" w:hAnsi="Arial" w:cs="Arial" w:hint="eastAsia"/>
+                <w:sz w:val="20"/>
+                <w:lang w:eastAsia="zh-CN"/>
+              </w:rPr>
+            </w:pPr>
+            <w:r>
+              <w:rPr>
+                <w:rFonts w:ascii="Arial" w:eastAsia="Arial" w:hAnsi="Arial" w:cs="Arial"/>
+                <w:color w:val="2E3033"/>
+                <w:sz w:val="19"/>
+                <w:szCs w:val="19"/>
+                <w:lang w:eastAsia="zh-CN"/>
+              </w:rPr>
+              <w:t>soldering tin</w:t>
+            </w:r>
           </w:p>
         </w:tc>
         <w:tc>
@@ -4658,8 +4965,17 @@
               <w:rPr>
                 <w:rFonts w:ascii="Arial" w:hAnsi="Arial" w:cs="Arial"/>
                 <w:sz w:val="20"/>
-              </w:rPr>
-            </w:pPr>
+                <w:szCs w:val="20"/>
+              </w:rPr>
+            </w:pPr>
+            <w:r>
+              <w:rPr>
+                <w:rFonts w:ascii="Arial" w:hAnsi="Arial" w:cs="Arial"/>
+                <w:sz w:val="20"/>
+                <w:szCs w:val="20"/>
+              </w:rPr>
+              <w:t>Solder components</w:t>
+            </w:r>
           </w:p>
         </w:tc>
         <w:tc>
@@ -4673,8 +4989,17 @@
               <w:rPr>
                 <w:rFonts w:ascii="Arial" w:hAnsi="Arial" w:cs="Arial"/>
                 <w:sz w:val="20"/>
-              </w:rPr>
-            </w:pPr>
+                <w:szCs w:val="20"/>
+              </w:rPr>
+            </w:pPr>
+            <w:r>
+              <w:rPr>
+                <w:rFonts w:ascii="Arial" w:hAnsi="Arial" w:cs="Arial"/>
+                <w:sz w:val="20"/>
+                <w:szCs w:val="20"/>
+              </w:rPr>
+              <w:t>NO</w:t>
+            </w:r>
           </w:p>
         </w:tc>
         <w:tc>
@@ -4688,8 +5013,17 @@
               <w:rPr>
                 <w:rFonts w:ascii="Arial" w:hAnsi="Arial" w:cs="Arial"/>
                 <w:sz w:val="20"/>
-              </w:rPr>
-            </w:pPr>
+                <w:szCs w:val="20"/>
+              </w:rPr>
+            </w:pPr>
+            <w:r>
+              <w:rPr>
+                <w:rFonts w:ascii="Arial" w:hAnsi="Arial" w:cs="Arial"/>
+                <w:sz w:val="20"/>
+                <w:szCs w:val="20"/>
+              </w:rPr>
+              <w:t>YES</w:t>
+            </w:r>
           </w:p>
         </w:tc>
         <w:tc>
@@ -4703,8 +5037,25 @@
               <w:rPr>
                 <w:rFonts w:ascii="Arial" w:hAnsi="Arial" w:cs="Arial"/>
                 <w:sz w:val="20"/>
-              </w:rPr>
-            </w:pPr>
+                <w:szCs w:val="20"/>
+              </w:rPr>
+            </w:pPr>
+            <w:r>
+              <w:rPr>
+                <w:rFonts w:ascii="Arial" w:hAnsi="Arial" w:cs="Arial"/>
+                <w:sz w:val="20"/>
+                <w:szCs w:val="20"/>
+              </w:rPr>
+              <w:t xml:space="preserve">Keep Caution and </w:t>
+            </w:r>
+            <w:r>
+              <w:rPr>
+                <w:rFonts w:ascii="Arial" w:hAnsi="Arial" w:cs="Arial"/>
+                <w:sz w:val="20"/>
+                <w:szCs w:val="20"/>
+              </w:rPr>
+              <w:t>careful operation</w:t>
+            </w:r>
           </w:p>
         </w:tc>
       </w:tr>
@@ -5225,7 +5576,7 @@
     </w:p>
     <w:tbl>
       <w:tblPr>
-        <w:tblStyle w:val="TableGrid"/>
+        <w:tblStyle w:val="a5"/>
         <w:tblW w:w="0" w:type="auto"/>
         <w:jc w:val="center"/>
         <w:tblLook w:val="01E0" w:firstRow="1" w:lastRow="1" w:firstColumn="1" w:lastColumn="1" w:noHBand="0" w:noVBand="0"/>
@@ -5438,7 +5789,6 @@
               <w14:uncheckedState w14:val="2610" w14:font="MS Gothic"/>
             </w14:checkbox>
           </w:sdtPr>
-          <w:sdtEndPr/>
           <w:sdtContent>
             <w:tc>
               <w:tcPr>
@@ -5475,12 +5825,194 @@
             </w:rPr>
             <w:id w:val="1891999238"/>
             <w14:checkbox>
+              <w14:checked w14:val="1"/>
+              <w14:checkedState w14:val="2612" w14:font="MS Gothic"/>
+              <w14:uncheckedState w14:val="2610" w14:font="MS Gothic"/>
+            </w14:checkbox>
+          </w:sdtPr>
+          <w:sdtContent>
+            <w:tc>
+              <w:tcPr>
+                <w:tcW w:w="1665" w:type="dxa"/>
+                <w:vAlign w:val="center"/>
+              </w:tcPr>
+              <w:p>
+                <w:pPr>
+                  <w:spacing w:before="40" w:after="60"/>
+                  <w:jc w:val="center"/>
+                  <w:rPr>
+                    <w:rFonts w:ascii="Arial" w:hAnsi="Arial" w:cs="Arial"/>
+                    <w:sz w:val="20"/>
+                  </w:rPr>
+                </w:pPr>
+                <w:r>
+                  <w:rPr>
+                    <w:rFonts w:ascii="MS Gothic" w:eastAsia="MS Gothic" w:hAnsi="MS Gothic" w:cs="Arial" w:hint="eastAsia"/>
+                    <w:sz w:val="36"/>
+                    <w:szCs w:val="16"/>
+                  </w:rPr>
+                  <w:t>☒</w:t>
+                </w:r>
+              </w:p>
+            </w:tc>
+          </w:sdtContent>
+        </w:sdt>
+      </w:tr>
+      <w:tr>
+        <w:trPr>
+          <w:jc w:val="center"/>
+        </w:trPr>
+        <w:tc>
+          <w:tcPr>
+            <w:tcW w:w="5920" w:type="dxa"/>
+            <w:vAlign w:val="center"/>
+          </w:tcPr>
+          <w:p>
+            <w:pPr>
+              <w:tabs>
+                <w:tab w:val="num" w:pos="567"/>
+              </w:tabs>
+              <w:spacing w:before="40" w:after="60"/>
+              <w:jc w:val="center"/>
+              <w:rPr>
+                <w:rFonts w:ascii="Arial" w:hAnsi="Arial" w:cs="Arial"/>
+                <w:sz w:val="20"/>
+              </w:rPr>
+            </w:pPr>
+            <w:r>
+              <w:rPr>
+                <w:rFonts w:ascii="Arial" w:hAnsi="Arial" w:cs="Arial"/>
+                <w:sz w:val="20"/>
+              </w:rPr>
+              <w:t xml:space="preserve">Electric </w:t>
+            </w:r>
+            <w:r>
+              <w:rPr>
+                <w:rFonts w:ascii="Arial" w:hAnsi="Arial" w:cs="Arial"/>
+                <w:sz w:val="20"/>
+              </w:rPr>
+              <w:t>s</w:t>
+            </w:r>
+            <w:r>
+              <w:rPr>
+                <w:rFonts w:ascii="Arial" w:hAnsi="Arial" w:cs="Arial"/>
+                <w:sz w:val="20"/>
+              </w:rPr>
+              <w:t xml:space="preserve">hock </w:t>
+            </w:r>
+            <w:r>
+              <w:rPr>
+                <w:rFonts w:ascii="Arial" w:hAnsi="Arial" w:cs="Arial"/>
+                <w:sz w:val="20"/>
+              </w:rPr>
+              <w:t>f</w:t>
+            </w:r>
+            <w:r>
+              <w:rPr>
+                <w:rFonts w:ascii="Arial" w:hAnsi="Arial" w:cs="Arial"/>
+                <w:sz w:val="20"/>
+              </w:rPr>
+              <w:t xml:space="preserve">rom </w:t>
+            </w:r>
+            <w:r>
+              <w:rPr>
+                <w:rFonts w:ascii="Arial" w:hAnsi="Arial" w:cs="Arial"/>
+                <w:sz w:val="20"/>
+              </w:rPr>
+              <w:t>l</w:t>
+            </w:r>
+            <w:r>
+              <w:rPr>
+                <w:rFonts w:ascii="Arial" w:hAnsi="Arial" w:cs="Arial"/>
+                <w:sz w:val="20"/>
+              </w:rPr>
+              <w:t xml:space="preserve">ow </w:t>
+            </w:r>
+            <w:r>
+              <w:rPr>
+                <w:rFonts w:ascii="Arial" w:hAnsi="Arial" w:cs="Arial"/>
+                <w:sz w:val="20"/>
+              </w:rPr>
+              <w:t>v</w:t>
+            </w:r>
+            <w:r>
+              <w:rPr>
+                <w:rFonts w:ascii="Arial" w:hAnsi="Arial" w:cs="Arial"/>
+                <w:sz w:val="20"/>
+              </w:rPr>
+              <w:t>oltage (Under 1</w:t>
+            </w:r>
+            <w:r>
+              <w:rPr>
+                <w:rFonts w:ascii="Arial" w:hAnsi="Arial" w:cs="Arial"/>
+                <w:sz w:val="20"/>
+              </w:rPr>
+              <w:t xml:space="preserve"> </w:t>
+            </w:r>
+            <w:r>
+              <w:rPr>
+                <w:rFonts w:ascii="Arial" w:hAnsi="Arial" w:cs="Arial"/>
+                <w:sz w:val="20"/>
+              </w:rPr>
+              <w:t>kV)</w:t>
+            </w:r>
+          </w:p>
+        </w:tc>
+        <w:sdt>
+          <w:sdtPr>
+            <w:rPr>
+              <w:rFonts w:ascii="Arial" w:hAnsi="Arial" w:cs="Arial"/>
+              <w:sz w:val="36"/>
+              <w:szCs w:val="16"/>
+            </w:rPr>
+            <w:id w:val="-1235387304"/>
+            <w14:checkbox>
+              <w14:checked w14:val="1"/>
+              <w14:checkedState w14:val="2612" w14:font="MS Gothic"/>
+              <w14:uncheckedState w14:val="2610" w14:font="MS Gothic"/>
+            </w14:checkbox>
+          </w:sdtPr>
+          <w:sdtContent>
+            <w:tc>
+              <w:tcPr>
+                <w:tcW w:w="1701" w:type="dxa"/>
+                <w:vAlign w:val="center"/>
+              </w:tcPr>
+              <w:p>
+                <w:pPr>
+                  <w:spacing w:before="40" w:after="60"/>
+                  <w:jc w:val="center"/>
+                  <w:rPr>
+                    <w:rFonts w:ascii="Arial" w:hAnsi="Arial" w:cs="Arial"/>
+                    <w:sz w:val="20"/>
+                  </w:rPr>
+                </w:pPr>
+                <w:r>
+                  <w:rPr>
+                    <w:rFonts w:ascii="MS Gothic" w:eastAsia="MS Gothic" w:hAnsi="MS Gothic" w:cs="Arial" w:hint="eastAsia"/>
+                    <w:sz w:val="36"/>
+                    <w:szCs w:val="16"/>
+                  </w:rPr>
+                  <w:t>☒</w:t>
+                </w:r>
+              </w:p>
+            </w:tc>
+          </w:sdtContent>
+        </w:sdt>
+        <w:sdt>
+          <w:sdtPr>
+            <w:rPr>
+              <w:rFonts w:ascii="Arial" w:hAnsi="Arial" w:cs="Arial"/>
+              <w:sz w:val="36"/>
+              <w:szCs w:val="16"/>
+            </w:rPr>
+            <w:id w:val="-1151127838"/>
+            <w14:checkbox>
               <w14:checked w14:val="0"/>
               <w14:checkedState w14:val="2612" w14:font="MS Gothic"/>
               <w14:uncheckedState w14:val="2610" w14:font="MS Gothic"/>
             </w14:checkbox>
           </w:sdtPr>
-          <w:sdtEndPr/>
           <w:sdtContent>
             <w:tc>
               <w:tcPr>
@@ -5535,191 +6067,6 @@
                 <w:rFonts w:ascii="Arial" w:hAnsi="Arial" w:cs="Arial"/>
                 <w:sz w:val="20"/>
               </w:rPr>
-              <w:t xml:space="preserve">Electric </w:t>
-            </w:r>
-            <w:r>
-              <w:rPr>
-                <w:rFonts w:ascii="Arial" w:hAnsi="Arial" w:cs="Arial"/>
-                <w:sz w:val="20"/>
-              </w:rPr>
-              <w:t>s</w:t>
-            </w:r>
-            <w:r>
-              <w:rPr>
-                <w:rFonts w:ascii="Arial" w:hAnsi="Arial" w:cs="Arial"/>
-                <w:sz w:val="20"/>
-              </w:rPr>
-              <w:t xml:space="preserve">hock </w:t>
-            </w:r>
-            <w:r>
-              <w:rPr>
-                <w:rFonts w:ascii="Arial" w:hAnsi="Arial" w:cs="Arial"/>
-                <w:sz w:val="20"/>
-              </w:rPr>
-              <w:t>f</w:t>
-            </w:r>
-            <w:r>
-              <w:rPr>
-                <w:rFonts w:ascii="Arial" w:hAnsi="Arial" w:cs="Arial"/>
-                <w:sz w:val="20"/>
-              </w:rPr>
-              <w:t xml:space="preserve">rom </w:t>
-            </w:r>
-            <w:r>
-              <w:rPr>
-                <w:rFonts w:ascii="Arial" w:hAnsi="Arial" w:cs="Arial"/>
-                <w:sz w:val="20"/>
-              </w:rPr>
-              <w:t>l</w:t>
-            </w:r>
-            <w:r>
-              <w:rPr>
-                <w:rFonts w:ascii="Arial" w:hAnsi="Arial" w:cs="Arial"/>
-                <w:sz w:val="20"/>
-              </w:rPr>
-              <w:t xml:space="preserve">ow </w:t>
-            </w:r>
-            <w:r>
-              <w:rPr>
-                <w:rFonts w:ascii="Arial" w:hAnsi="Arial" w:cs="Arial"/>
-                <w:sz w:val="20"/>
-              </w:rPr>
-              <w:t>v</w:t>
-            </w:r>
-            <w:r>
-              <w:rPr>
-                <w:rFonts w:ascii="Arial" w:hAnsi="Arial" w:cs="Arial"/>
-                <w:sz w:val="20"/>
-              </w:rPr>
-              <w:t>oltage (Under 1</w:t>
-            </w:r>
-            <w:r>
-              <w:rPr>
-                <w:rFonts w:ascii="Arial" w:hAnsi="Arial" w:cs="Arial"/>
-                <w:sz w:val="20"/>
-              </w:rPr>
-              <w:t xml:space="preserve"> </w:t>
-            </w:r>
-            <w:r>
-              <w:rPr>
-                <w:rFonts w:ascii="Arial" w:hAnsi="Arial" w:cs="Arial"/>
-                <w:sz w:val="20"/>
-              </w:rPr>
-              <w:t>kV)</w:t>
-            </w:r>
-          </w:p>
-        </w:tc>
-        <w:sdt>
-          <w:sdtPr>
-            <w:rPr>
-              <w:rFonts w:ascii="Arial" w:hAnsi="Arial" w:cs="Arial"/>
-              <w:sz w:val="36"/>
-              <w:szCs w:val="16"/>
-            </w:rPr>
-            <w:id w:val="-1235387304"/>
-            <w14:checkbox>
-              <w14:checked w14:val="0"/>
-              <w14:checkedState w14:val="2612" w14:font="MS Gothic"/>
-              <w14:uncheckedState w14:val="2610" w14:font="MS Gothic"/>
-            </w14:checkbox>
-          </w:sdtPr>
-          <w:sdtEndPr/>
-          <w:sdtContent>
-            <w:tc>
-              <w:tcPr>
-                <w:tcW w:w="1701" w:type="dxa"/>
-                <w:vAlign w:val="center"/>
-              </w:tcPr>
-              <w:p>
-                <w:pPr>
-                  <w:spacing w:before="40" w:after="60"/>
-                  <w:jc w:val="center"/>
-                  <w:rPr>
-                    <w:rFonts w:ascii="Arial" w:hAnsi="Arial" w:cs="Arial"/>
-                    <w:sz w:val="20"/>
-                  </w:rPr>
-                </w:pPr>
-                <w:r>
-                  <w:rPr>
-                    <w:rFonts w:ascii="MS Gothic" w:eastAsia="MS Gothic" w:hAnsi="MS Gothic" w:cs="Arial" w:hint="eastAsia"/>
-                    <w:sz w:val="36"/>
-                    <w:szCs w:val="16"/>
-                  </w:rPr>
-                  <w:t>☐</w:t>
-                </w:r>
-              </w:p>
-            </w:tc>
-          </w:sdtContent>
-        </w:sdt>
-        <w:sdt>
-          <w:sdtPr>
-            <w:rPr>
-              <w:rFonts w:ascii="Arial" w:hAnsi="Arial" w:cs="Arial"/>
-              <w:sz w:val="36"/>
-              <w:szCs w:val="16"/>
-            </w:rPr>
-            <w:id w:val="-1151127838"/>
-            <w14:checkbox>
-              <w14:checked w14:val="0"/>
-              <w14:checkedState w14:val="2612" w14:font="MS Gothic"/>
-              <w14:uncheckedState w14:val="2610" w14:font="MS Gothic"/>
-            </w14:checkbox>
-          </w:sdtPr>
-          <w:sdtEndPr/>
-          <w:sdtContent>
-            <w:tc>
-              <w:tcPr>
-                <w:tcW w:w="1665" w:type="dxa"/>
-                <w:vAlign w:val="center"/>
-              </w:tcPr>
-              <w:p>
-                <w:pPr>
-                  <w:spacing w:before="40" w:after="60"/>
-                  <w:jc w:val="center"/>
-                  <w:rPr>
-                    <w:rFonts w:ascii="Arial" w:hAnsi="Arial" w:cs="Arial"/>
-                    <w:sz w:val="20"/>
-                  </w:rPr>
-                </w:pPr>
-                <w:r>
-                  <w:rPr>
-                    <w:rFonts w:ascii="MS Gothic" w:eastAsia="MS Gothic" w:hAnsi="MS Gothic" w:cs="Arial" w:hint="eastAsia"/>
-                    <w:sz w:val="36"/>
-                    <w:szCs w:val="16"/>
-                  </w:rPr>
-                  <w:t>☐</w:t>
-                </w:r>
-              </w:p>
-            </w:tc>
-          </w:sdtContent>
-        </w:sdt>
-      </w:tr>
-      <w:tr>
-        <w:trPr>
-          <w:jc w:val="center"/>
-        </w:trPr>
-        <w:tc>
-          <w:tcPr>
-            <w:tcW w:w="5920" w:type="dxa"/>
-            <w:vAlign w:val="center"/>
-          </w:tcPr>
-          <w:p>
-            <w:pPr>
-              <w:tabs>
-                <w:tab w:val="num" w:pos="567"/>
-              </w:tabs>
-              <w:spacing w:before="40" w:after="60"/>
-              <w:jc w:val="center"/>
-              <w:rPr>
-                <w:rFonts w:ascii="Arial" w:hAnsi="Arial" w:cs="Arial"/>
-                <w:sz w:val="20"/>
-              </w:rPr>
-            </w:pPr>
-            <w:r>
-              <w:rPr>
-                <w:rFonts w:ascii="Arial" w:hAnsi="Arial" w:cs="Arial"/>
-                <w:sz w:val="20"/>
-              </w:rPr>
               <w:t xml:space="preserve">Tripping </w:t>
             </w:r>
             <w:r>
@@ -5752,7 +6099,6 @@
               <w14:uncheckedState w14:val="2610" w14:font="MS Gothic"/>
             </w14:checkbox>
           </w:sdtPr>
-          <w:sdtEndPr/>
           <w:sdtContent>
             <w:tc>
               <w:tcPr>
@@ -5789,12 +6135,11 @@
             </w:rPr>
             <w:id w:val="-697316835"/>
             <w14:checkbox>
-              <w14:checked w14:val="0"/>
+              <w14:checked w14:val="1"/>
               <w14:checkedState w14:val="2612" w14:font="MS Gothic"/>
               <w14:uncheckedState w14:val="2610" w14:font="MS Gothic"/>
             </w14:checkbox>
           </w:sdtPr>
-          <w:sdtEndPr/>
           <w:sdtContent>
             <w:tc>
               <w:tcPr>
@@ -5816,7 +6161,7 @@
                     <w:sz w:val="36"/>
                     <w:szCs w:val="16"/>
                   </w:rPr>
-                  <w:t>☐</w:t>
+                  <w:t>☒</w:t>
                 </w:r>
               </w:p>
             </w:tc>
@@ -5881,7 +6226,6 @@
               <w14:uncheckedState w14:val="2610" w14:font="MS Gothic"/>
             </w14:checkbox>
           </w:sdtPr>
-          <w:sdtEndPr/>
           <w:sdtContent>
             <w:tc>
               <w:tcPr>
@@ -5918,12 +6262,124 @@
             </w:rPr>
             <w:id w:val="423697664"/>
             <w14:checkbox>
+              <w14:checked w14:val="1"/>
+              <w14:checkedState w14:val="2612" w14:font="MS Gothic"/>
+              <w14:uncheckedState w14:val="2610" w14:font="MS Gothic"/>
+            </w14:checkbox>
+          </w:sdtPr>
+          <w:sdtContent>
+            <w:tc>
+              <w:tcPr>
+                <w:tcW w:w="1665" w:type="dxa"/>
+                <w:vAlign w:val="center"/>
+              </w:tcPr>
+              <w:p>
+                <w:pPr>
+                  <w:spacing w:before="40" w:after="60"/>
+                  <w:jc w:val="center"/>
+                  <w:rPr>
+                    <w:rFonts w:ascii="Arial" w:hAnsi="Arial" w:cs="Arial"/>
+                    <w:sz w:val="20"/>
+                  </w:rPr>
+                </w:pPr>
+                <w:r>
+                  <w:rPr>
+                    <w:rFonts w:ascii="MS Gothic" w:eastAsia="MS Gothic" w:hAnsi="MS Gothic" w:cs="Arial" w:hint="eastAsia"/>
+                    <w:sz w:val="36"/>
+                    <w:szCs w:val="16"/>
+                  </w:rPr>
+                  <w:t>☒</w:t>
+                </w:r>
+              </w:p>
+            </w:tc>
+          </w:sdtContent>
+        </w:sdt>
+      </w:tr>
+      <w:tr>
+        <w:trPr>
+          <w:jc w:val="center"/>
+        </w:trPr>
+        <w:tc>
+          <w:tcPr>
+            <w:tcW w:w="5920" w:type="dxa"/>
+            <w:vAlign w:val="center"/>
+          </w:tcPr>
+          <w:p>
+            <w:pPr>
+              <w:tabs>
+                <w:tab w:val="num" w:pos="567"/>
+              </w:tabs>
+              <w:spacing w:before="40" w:after="60"/>
+              <w:jc w:val="center"/>
+              <w:rPr>
+                <w:rFonts w:ascii="Arial" w:hAnsi="Arial" w:cs="Arial"/>
+                <w:sz w:val="20"/>
+              </w:rPr>
+            </w:pPr>
+            <w:r>
+              <w:rPr>
+                <w:rFonts w:ascii="Arial" w:hAnsi="Arial" w:cs="Arial"/>
+                <w:sz w:val="20"/>
+              </w:rPr>
+              <w:t>Fire</w:t>
+            </w:r>
+          </w:p>
+        </w:tc>
+        <w:sdt>
+          <w:sdtPr>
+            <w:rPr>
+              <w:rFonts w:ascii="Arial" w:hAnsi="Arial" w:cs="Arial"/>
+              <w:sz w:val="36"/>
+              <w:szCs w:val="16"/>
+            </w:rPr>
+            <w:id w:val="-711885615"/>
+            <w14:checkbox>
+              <w14:checked w14:val="1"/>
+              <w14:checkedState w14:val="2612" w14:font="MS Gothic"/>
+              <w14:uncheckedState w14:val="2610" w14:font="MS Gothic"/>
+            </w14:checkbox>
+          </w:sdtPr>
+          <w:sdtContent>
+            <w:tc>
+              <w:tcPr>
+                <w:tcW w:w="1701" w:type="dxa"/>
+                <w:vAlign w:val="center"/>
+              </w:tcPr>
+              <w:p>
+                <w:pPr>
+                  <w:spacing w:before="40" w:after="60"/>
+                  <w:jc w:val="center"/>
+                  <w:rPr>
+                    <w:rFonts w:ascii="Arial" w:hAnsi="Arial" w:cs="Arial"/>
+                    <w:sz w:val="20"/>
+                  </w:rPr>
+                </w:pPr>
+                <w:r>
+                  <w:rPr>
+                    <w:rFonts w:ascii="MS Gothic" w:eastAsia="MS Gothic" w:hAnsi="MS Gothic" w:cs="Arial" w:hint="eastAsia"/>
+                    <w:sz w:val="36"/>
+                    <w:szCs w:val="16"/>
+                  </w:rPr>
+                  <w:t>☒</w:t>
+                </w:r>
+              </w:p>
+            </w:tc>
+          </w:sdtContent>
+        </w:sdt>
+        <w:sdt>
+          <w:sdtPr>
+            <w:rPr>
+              <w:rFonts w:ascii="Arial" w:hAnsi="Arial" w:cs="Arial"/>
+              <w:sz w:val="36"/>
+              <w:szCs w:val="16"/>
+            </w:rPr>
+            <w:id w:val="-500812807"/>
+            <w14:checkbox>
               <w14:checked w14:val="0"/>
               <w14:checkedState w14:val="2612" w14:font="MS Gothic"/>
               <w14:uncheckedState w14:val="2610" w14:font="MS Gothic"/>
             </w14:checkbox>
           </w:sdtPr>
-          <w:sdtEndPr/>
           <w:sdtContent>
             <w:tc>
               <w:tcPr>
@@ -5978,7 +6434,21 @@
                 <w:rFonts w:ascii="Arial" w:hAnsi="Arial" w:cs="Arial"/>
                 <w:sz w:val="20"/>
               </w:rPr>
-              <w:t>Fire</w:t>
+              <w:t xml:space="preserve">High </w:t>
+            </w:r>
+            <w:r>
+              <w:rPr>
+                <w:rFonts w:ascii="Arial" w:hAnsi="Arial" w:cs="Arial"/>
+                <w:sz w:val="20"/>
+              </w:rPr>
+              <w:t>t</w:t>
+            </w:r>
+            <w:r>
+              <w:rPr>
+                <w:rFonts w:ascii="Arial" w:hAnsi="Arial" w:cs="Arial"/>
+                <w:sz w:val="20"/>
+              </w:rPr>
+              <w:t>emperatures</w:t>
             </w:r>
           </w:p>
         </w:tc>
@@ -5989,14 +6459,13 @@
               <w:sz w:val="36"/>
               <w:szCs w:val="16"/>
             </w:rPr>
-            <w:id w:val="-711885615"/>
+            <w:id w:val="-1327978597"/>
             <w14:checkbox>
-              <w14:checked w14:val="0"/>
+              <w14:checked w14:val="1"/>
               <w14:checkedState w14:val="2612" w14:font="MS Gothic"/>
               <w14:uncheckedState w14:val="2610" w14:font="MS Gothic"/>
             </w14:checkbox>
           </w:sdtPr>
-          <w:sdtEndPr/>
           <w:sdtContent>
             <w:tc>
               <w:tcPr>
@@ -6018,7 +6487,7 @@
                     <w:sz w:val="36"/>
                     <w:szCs w:val="16"/>
                   </w:rPr>
-                  <w:t>☐</w:t>
+                  <w:t>☒</w:t>
                 </w:r>
               </w:p>
             </w:tc>
@@ -6031,14 +6500,13 @@
               <w:sz w:val="36"/>
               <w:szCs w:val="16"/>
             </w:rPr>
-            <w:id w:val="-500812807"/>
+            <w:id w:val="448364568"/>
             <w14:checkbox>
               <w14:checked w14:val="0"/>
               <w14:checkedState w14:val="2612" w14:font="MS Gothic"/>
               <w14:uncheckedState w14:val="2610" w14:font="MS Gothic"/>
             </w14:checkbox>
           </w:sdtPr>
-          <w:sdtEndPr/>
           <w:sdtContent>
             <w:tc>
               <w:tcPr>
@@ -6093,135 +6561,6 @@
                 <w:rFonts w:ascii="Arial" w:hAnsi="Arial" w:cs="Arial"/>
                 <w:sz w:val="20"/>
               </w:rPr>
-              <w:t xml:space="preserve">High </w:t>
-            </w:r>
-            <w:r>
-              <w:rPr>
-                <w:rFonts w:ascii="Arial" w:hAnsi="Arial" w:cs="Arial"/>
-                <w:sz w:val="20"/>
-              </w:rPr>
-              <w:t>t</w:t>
-            </w:r>
-            <w:r>
-              <w:rPr>
-                <w:rFonts w:ascii="Arial" w:hAnsi="Arial" w:cs="Arial"/>
-                <w:sz w:val="20"/>
-              </w:rPr>
-              <w:t>emperatures</w:t>
-            </w:r>
-          </w:p>
-        </w:tc>
-        <w:sdt>
-          <w:sdtPr>
-            <w:rPr>
-              <w:rFonts w:ascii="Arial" w:hAnsi="Arial" w:cs="Arial"/>
-              <w:sz w:val="36"/>
-              <w:szCs w:val="16"/>
-            </w:rPr>
-            <w:id w:val="-1327978597"/>
-            <w14:checkbox>
-              <w14:checked w14:val="0"/>
-              <w14:checkedState w14:val="2612" w14:font="MS Gothic"/>
-              <w14:uncheckedState w14:val="2610" w14:font="MS Gothic"/>
-            </w14:checkbox>
-          </w:sdtPr>
-          <w:sdtEndPr/>
-          <w:sdtContent>
-            <w:tc>
-              <w:tcPr>
-                <w:tcW w:w="1701" w:type="dxa"/>
-                <w:vAlign w:val="center"/>
-              </w:tcPr>
-              <w:p>
-                <w:pPr>
-                  <w:spacing w:before="40" w:after="60"/>
-                  <w:jc w:val="center"/>
-                  <w:rPr>
-                    <w:rFonts w:ascii="Arial" w:hAnsi="Arial" w:cs="Arial"/>
-                    <w:sz w:val="20"/>
-                  </w:rPr>
-                </w:pPr>
-                <w:r>
-                  <w:rPr>
-                    <w:rFonts w:ascii="MS Gothic" w:eastAsia="MS Gothic" w:hAnsi="MS Gothic" w:cs="Arial" w:hint="eastAsia"/>
-                    <w:sz w:val="36"/>
-                    <w:szCs w:val="16"/>
-                  </w:rPr>
-                  <w:t>☐</w:t>
-                </w:r>
-              </w:p>
-            </w:tc>
-          </w:sdtContent>
-        </w:sdt>
-        <w:sdt>
-          <w:sdtPr>
-            <w:rPr>
-              <w:rFonts w:ascii="Arial" w:hAnsi="Arial" w:cs="Arial"/>
-              <w:sz w:val="36"/>
-              <w:szCs w:val="16"/>
-            </w:rPr>
-            <w:id w:val="448364568"/>
-            <w14:checkbox>
-              <w14:checked w14:val="0"/>
-              <w14:checkedState w14:val="2612" w14:font="MS Gothic"/>
-              <w14:uncheckedState w14:val="2610" w14:font="MS Gothic"/>
-            </w14:checkbox>
-          </w:sdtPr>
-          <w:sdtEndPr/>
-          <w:sdtContent>
-            <w:tc>
-              <w:tcPr>
-                <w:tcW w:w="1665" w:type="dxa"/>
-                <w:vAlign w:val="center"/>
-              </w:tcPr>
-              <w:p>
-                <w:pPr>
-                  <w:spacing w:before="40" w:after="60"/>
-                  <w:jc w:val="center"/>
-                  <w:rPr>
-                    <w:rFonts w:ascii="Arial" w:hAnsi="Arial" w:cs="Arial"/>
-                    <w:sz w:val="20"/>
-                  </w:rPr>
-                </w:pPr>
-                <w:r>
-                  <w:rPr>
-                    <w:rFonts w:ascii="MS Gothic" w:eastAsia="MS Gothic" w:hAnsi="MS Gothic" w:cs="Arial" w:hint="eastAsia"/>
-                    <w:sz w:val="36"/>
-                    <w:szCs w:val="16"/>
-                  </w:rPr>
-                  <w:t>☐</w:t>
-                </w:r>
-              </w:p>
-            </w:tc>
-          </w:sdtContent>
-        </w:sdt>
-      </w:tr>
-      <w:tr>
-        <w:trPr>
-          <w:jc w:val="center"/>
-        </w:trPr>
-        <w:tc>
-          <w:tcPr>
-            <w:tcW w:w="5920" w:type="dxa"/>
-            <w:vAlign w:val="center"/>
-          </w:tcPr>
-          <w:p>
-            <w:pPr>
-              <w:tabs>
-                <w:tab w:val="num" w:pos="567"/>
-              </w:tabs>
-              <w:spacing w:before="40" w:after="60"/>
-              <w:jc w:val="center"/>
-              <w:rPr>
-                <w:rFonts w:ascii="Arial" w:hAnsi="Arial" w:cs="Arial"/>
-                <w:sz w:val="20"/>
-              </w:rPr>
-            </w:pPr>
-            <w:r>
-              <w:rPr>
-                <w:rFonts w:ascii="Arial" w:hAnsi="Arial" w:cs="Arial"/>
-                <w:sz w:val="20"/>
-              </w:rPr>
               <w:t xml:space="preserve">Low </w:t>
             </w:r>
             <w:r>
@@ -6254,7 +6593,6 @@
               <w14:uncheckedState w14:val="2610" w14:font="MS Gothic"/>
             </w14:checkbox>
           </w:sdtPr>
-          <w:sdtEndPr/>
           <w:sdtContent>
             <w:tc>
               <w:tcPr>
@@ -6291,12 +6629,11 @@
             </w:rPr>
             <w:id w:val="2118093474"/>
             <w14:checkbox>
-              <w14:checked w14:val="0"/>
+              <w14:checked w14:val="1"/>
               <w14:checkedState w14:val="2612" w14:font="MS Gothic"/>
               <w14:uncheckedState w14:val="2610" w14:font="MS Gothic"/>
             </w14:checkbox>
           </w:sdtPr>
-          <w:sdtEndPr/>
           <w:sdtContent>
             <w:tc>
               <w:tcPr>
@@ -6318,7 +6655,7 @@
                     <w:sz w:val="36"/>
                     <w:szCs w:val="16"/>
                   </w:rPr>
-                  <w:t>☐</w:t>
+                  <w:t>☒</w:t>
                 </w:r>
               </w:p>
             </w:tc>
@@ -6383,7 +6720,6 @@
               <w14:uncheckedState w14:val="2610" w14:font="MS Gothic"/>
             </w14:checkbox>
           </w:sdtPr>
-          <w:sdtEndPr/>
           <w:sdtContent>
             <w:tc>
               <w:tcPr>
@@ -6420,12 +6756,11 @@
             </w:rPr>
             <w:id w:val="-931353143"/>
             <w14:checkbox>
-              <w14:checked w14:val="0"/>
+              <w14:checked w14:val="1"/>
               <w14:checkedState w14:val="2612" w14:font="MS Gothic"/>
               <w14:uncheckedState w14:val="2610" w14:font="MS Gothic"/>
             </w14:checkbox>
           </w:sdtPr>
-          <w:sdtEndPr/>
           <w:sdtContent>
             <w:tc>
               <w:tcPr>
@@ -6447,7 +6782,7 @@
                     <w:sz w:val="36"/>
                     <w:szCs w:val="16"/>
                   </w:rPr>
-                  <w:t>☐</w:t>
+                  <w:t>☒</w:t>
                 </w:r>
               </w:p>
             </w:tc>
@@ -6512,7 +6847,6 @@
               <w14:uncheckedState w14:val="2610" w14:font="MS Gothic"/>
             </w14:checkbox>
           </w:sdtPr>
-          <w:sdtEndPr/>
           <w:sdtContent>
             <w:tc>
               <w:tcPr>
@@ -6549,12 +6883,138 @@
             </w:rPr>
             <w:id w:val="1292095251"/>
             <w14:checkbox>
+              <w14:checked w14:val="1"/>
+              <w14:checkedState w14:val="2612" w14:font="MS Gothic"/>
+              <w14:uncheckedState w14:val="2610" w14:font="MS Gothic"/>
+            </w14:checkbox>
+          </w:sdtPr>
+          <w:sdtContent>
+            <w:tc>
+              <w:tcPr>
+                <w:tcW w:w="1665" w:type="dxa"/>
+                <w:vAlign w:val="center"/>
+              </w:tcPr>
+              <w:p>
+                <w:pPr>
+                  <w:spacing w:before="40" w:after="60"/>
+                  <w:jc w:val="center"/>
+                  <w:rPr>
+                    <w:rFonts w:ascii="Arial" w:hAnsi="Arial" w:cs="Arial"/>
+                    <w:sz w:val="20"/>
+                  </w:rPr>
+                </w:pPr>
+                <w:r>
+                  <w:rPr>
+                    <w:rFonts w:ascii="MS Gothic" w:eastAsia="MS Gothic" w:hAnsi="MS Gothic" w:cs="Arial" w:hint="eastAsia"/>
+                    <w:sz w:val="36"/>
+                    <w:szCs w:val="16"/>
+                  </w:rPr>
+                  <w:t>☒</w:t>
+                </w:r>
+              </w:p>
+            </w:tc>
+          </w:sdtContent>
+        </w:sdt>
+      </w:tr>
+      <w:tr>
+        <w:trPr>
+          <w:jc w:val="center"/>
+        </w:trPr>
+        <w:tc>
+          <w:tcPr>
+            <w:tcW w:w="5920" w:type="dxa"/>
+            <w:vAlign w:val="center"/>
+          </w:tcPr>
+          <w:p>
+            <w:pPr>
+              <w:tabs>
+                <w:tab w:val="num" w:pos="567"/>
+              </w:tabs>
+              <w:spacing w:before="40" w:after="60"/>
+              <w:jc w:val="center"/>
+              <w:rPr>
+                <w:rFonts w:ascii="Arial" w:hAnsi="Arial" w:cs="Arial"/>
+                <w:sz w:val="20"/>
+              </w:rPr>
+            </w:pPr>
+            <w:r>
+              <w:rPr>
+                <w:rFonts w:ascii="Arial" w:hAnsi="Arial" w:cs="Arial"/>
+                <w:sz w:val="20"/>
+              </w:rPr>
+              <w:t xml:space="preserve">Chemical </w:t>
+            </w:r>
+            <w:r>
+              <w:rPr>
+                <w:rFonts w:ascii="Arial" w:hAnsi="Arial" w:cs="Arial"/>
+                <w:sz w:val="20"/>
+              </w:rPr>
+              <w:t>s</w:t>
+            </w:r>
+            <w:r>
+              <w:rPr>
+                <w:rFonts w:ascii="Arial" w:hAnsi="Arial" w:cs="Arial"/>
+                <w:sz w:val="20"/>
+              </w:rPr>
+              <w:t>pillage</w:t>
+            </w:r>
+          </w:p>
+        </w:tc>
+        <w:sdt>
+          <w:sdtPr>
+            <w:rPr>
+              <w:rFonts w:ascii="Arial" w:hAnsi="Arial" w:cs="Arial"/>
+              <w:sz w:val="36"/>
+              <w:szCs w:val="16"/>
+            </w:rPr>
+            <w:id w:val="-1201318334"/>
+            <w14:checkbox>
+              <w14:checked w14:val="1"/>
+              <w14:checkedState w14:val="2612" w14:font="MS Gothic"/>
+              <w14:uncheckedState w14:val="2610" w14:font="MS Gothic"/>
+            </w14:checkbox>
+          </w:sdtPr>
+          <w:sdtContent>
+            <w:tc>
+              <w:tcPr>
+                <w:tcW w:w="1701" w:type="dxa"/>
+                <w:vAlign w:val="center"/>
+              </w:tcPr>
+              <w:p>
+                <w:pPr>
+                  <w:spacing w:before="40" w:after="60"/>
+                  <w:jc w:val="center"/>
+                  <w:rPr>
+                    <w:rFonts w:ascii="Arial" w:hAnsi="Arial" w:cs="Arial"/>
+                    <w:sz w:val="20"/>
+                  </w:rPr>
+                </w:pPr>
+                <w:r>
+                  <w:rPr>
+                    <w:rFonts w:ascii="MS Gothic" w:eastAsia="MS Gothic" w:hAnsi="MS Gothic" w:cs="Arial" w:hint="eastAsia"/>
+                    <w:sz w:val="36"/>
+                    <w:szCs w:val="16"/>
+                  </w:rPr>
+                  <w:t>☒</w:t>
+                </w:r>
+              </w:p>
+            </w:tc>
+          </w:sdtContent>
+        </w:sdt>
+        <w:sdt>
+          <w:sdtPr>
+            <w:rPr>
+              <w:rFonts w:ascii="Arial" w:hAnsi="Arial" w:cs="Arial"/>
+              <w:sz w:val="36"/>
+              <w:szCs w:val="16"/>
+            </w:rPr>
+            <w:id w:val="2095501874"/>
+            <w14:checkbox>
               <w14:checked w14:val="0"/>
               <w14:checkedState w14:val="2612" w14:font="MS Gothic"/>
               <w14:uncheckedState w14:val="2610" w14:font="MS Gothic"/>
             </w14:checkbox>
           </w:sdtPr>
-          <w:sdtEndPr/>
           <w:sdtContent>
             <w:tc>
               <w:tcPr>
@@ -6616,6 +7076,62 @@
                 <w:rFonts w:ascii="Arial" w:hAnsi="Arial" w:cs="Arial"/>
                 <w:sz w:val="20"/>
               </w:rPr>
+              <w:t>c</w:t>
+            </w:r>
+            <w:r>
+              <w:rPr>
+                <w:rFonts w:ascii="Arial" w:hAnsi="Arial" w:cs="Arial"/>
+                <w:sz w:val="20"/>
+              </w:rPr>
+              <w:t>ontact (</w:t>
+            </w:r>
+            <w:r>
+              <w:rPr>
+                <w:rFonts w:ascii="Arial" w:hAnsi="Arial" w:cs="Arial"/>
+                <w:sz w:val="20"/>
+              </w:rPr>
+              <w:t>i</w:t>
+            </w:r>
+            <w:r>
+              <w:rPr>
+                <w:rFonts w:ascii="Arial" w:hAnsi="Arial" w:cs="Arial"/>
+                <w:sz w:val="20"/>
+              </w:rPr>
+              <w:t>ngestion</w:t>
+            </w:r>
+            <w:r>
+              <w:rPr>
+                <w:rFonts w:ascii="Arial" w:hAnsi="Arial" w:cs="Arial"/>
+                <w:sz w:val="20"/>
+              </w:rPr>
+              <w:t>,</w:t>
+            </w:r>
+            <w:r>
+              <w:rPr>
+                <w:rFonts w:ascii="Arial" w:hAnsi="Arial" w:cs="Arial"/>
+                <w:sz w:val="20"/>
+              </w:rPr>
+              <w:t xml:space="preserve"> </w:t>
+            </w:r>
+            <w:r>
+              <w:rPr>
+                <w:rFonts w:ascii="Arial" w:hAnsi="Arial" w:cs="Arial"/>
+                <w:sz w:val="20"/>
+              </w:rPr>
+              <w:t>e</w:t>
+            </w:r>
+            <w:r>
+              <w:rPr>
+                <w:rFonts w:ascii="Arial" w:hAnsi="Arial" w:cs="Arial"/>
+                <w:sz w:val="20"/>
+              </w:rPr>
+              <w:t xml:space="preserve">ye &amp; </w:t>
+            </w:r>
+            <w:r>
+              <w:rPr>
+                <w:rFonts w:ascii="Arial" w:hAnsi="Arial" w:cs="Arial"/>
+                <w:sz w:val="20"/>
+              </w:rPr>
               <w:t>s</w:t>
             </w:r>
             <w:r>
@@ -6623,7 +7139,21 @@
                 <w:rFonts w:ascii="Arial" w:hAnsi="Arial" w:cs="Arial"/>
                 <w:sz w:val="20"/>
               </w:rPr>
-              <w:t>pillage</w:t>
+              <w:t xml:space="preserve">kin </w:t>
+            </w:r>
+            <w:r>
+              <w:rPr>
+                <w:rFonts w:ascii="Arial" w:hAnsi="Arial" w:cs="Arial"/>
+                <w:sz w:val="20"/>
+              </w:rPr>
+              <w:t>c</w:t>
+            </w:r>
+            <w:r>
+              <w:rPr>
+                <w:rFonts w:ascii="Arial" w:hAnsi="Arial" w:cs="Arial"/>
+                <w:sz w:val="20"/>
+              </w:rPr>
+              <w:t>ontact)</w:t>
             </w:r>
           </w:p>
         </w:tc>
@@ -6634,14 +7164,13 @@
               <w:sz w:val="36"/>
               <w:szCs w:val="16"/>
             </w:rPr>
-            <w:id w:val="-1201318334"/>
+            <w:id w:val="2093964410"/>
             <w14:checkbox>
-              <w14:checked w14:val="0"/>
+              <w14:checked w14:val="1"/>
               <w14:checkedState w14:val="2612" w14:font="MS Gothic"/>
               <w14:uncheckedState w14:val="2610" w14:font="MS Gothic"/>
             </w14:checkbox>
           </w:sdtPr>
-          <w:sdtEndPr/>
           <w:sdtContent>
             <w:tc>
               <w:tcPr>
@@ -6663,7 +7192,7 @@
                     <w:sz w:val="36"/>
                     <w:szCs w:val="16"/>
                   </w:rPr>
-                  <w:t>☐</w:t>
+                  <w:t>☒</w:t>
                 </w:r>
               </w:p>
             </w:tc>
@@ -6676,14 +7205,13 @@
               <w:sz w:val="36"/>
               <w:szCs w:val="16"/>
             </w:rPr>
-            <w:id w:val="2095501874"/>
+            <w:id w:val="801271945"/>
             <w14:checkbox>
               <w14:checked w14:val="0"/>
               <w14:checkedState w14:val="2612" w14:font="MS Gothic"/>
               <w14:uncheckedState w14:val="2610" w14:font="MS Gothic"/>
             </w14:checkbox>
           </w:sdtPr>
-          <w:sdtEndPr/>
           <w:sdtContent>
             <w:tc>
               <w:tcPr>
@@ -6738,205 +7266,6 @@
                 <w:rFonts w:ascii="Arial" w:hAnsi="Arial" w:cs="Arial"/>
                 <w:sz w:val="20"/>
               </w:rPr>
-              <w:t xml:space="preserve">Chemical </w:t>
-            </w:r>
-            <w:r>
-              <w:rPr>
-                <w:rFonts w:ascii="Arial" w:hAnsi="Arial" w:cs="Arial"/>
-                <w:sz w:val="20"/>
-              </w:rPr>
-              <w:t>c</w:t>
-            </w:r>
-            <w:r>
-              <w:rPr>
-                <w:rFonts w:ascii="Arial" w:hAnsi="Arial" w:cs="Arial"/>
-                <w:sz w:val="20"/>
-              </w:rPr>
-              <w:t>ontact (</w:t>
-            </w:r>
-            <w:r>
-              <w:rPr>
-                <w:rFonts w:ascii="Arial" w:hAnsi="Arial" w:cs="Arial"/>
-                <w:sz w:val="20"/>
-              </w:rPr>
-              <w:t>i</w:t>
-            </w:r>
-            <w:r>
-              <w:rPr>
-                <w:rFonts w:ascii="Arial" w:hAnsi="Arial" w:cs="Arial"/>
-                <w:sz w:val="20"/>
-              </w:rPr>
-              <w:t>ngestion</w:t>
-            </w:r>
-            <w:r>
-              <w:rPr>
-                <w:rFonts w:ascii="Arial" w:hAnsi="Arial" w:cs="Arial"/>
-                <w:sz w:val="20"/>
-              </w:rPr>
-              <w:t>,</w:t>
-            </w:r>
-            <w:r>
-              <w:rPr>
-                <w:rFonts w:ascii="Arial" w:hAnsi="Arial" w:cs="Arial"/>
-                <w:sz w:val="20"/>
-              </w:rPr>
-              <w:t xml:space="preserve"> </w:t>
-            </w:r>
-            <w:r>
-              <w:rPr>
-                <w:rFonts w:ascii="Arial" w:hAnsi="Arial" w:cs="Arial"/>
-                <w:sz w:val="20"/>
-              </w:rPr>
-              <w:t>e</w:t>
-            </w:r>
-            <w:r>
-              <w:rPr>
-                <w:rFonts w:ascii="Arial" w:hAnsi="Arial" w:cs="Arial"/>
-                <w:sz w:val="20"/>
-              </w:rPr>
-              <w:t xml:space="preserve">ye &amp; </w:t>
-            </w:r>
-            <w:r>
-              <w:rPr>
-                <w:rFonts w:ascii="Arial" w:hAnsi="Arial" w:cs="Arial"/>
-                <w:sz w:val="20"/>
-              </w:rPr>
-              <w:t>s</w:t>
-            </w:r>
-            <w:r>
-              <w:rPr>
-                <w:rFonts w:ascii="Arial" w:hAnsi="Arial" w:cs="Arial"/>
-                <w:sz w:val="20"/>
-              </w:rPr>
-              <w:t xml:space="preserve">kin </w:t>
-            </w:r>
-            <w:r>
-              <w:rPr>
-                <w:rFonts w:ascii="Arial" w:hAnsi="Arial" w:cs="Arial"/>
-                <w:sz w:val="20"/>
-              </w:rPr>
-              <w:t>c</w:t>
-            </w:r>
-            <w:r>
-              <w:rPr>
-                <w:rFonts w:ascii="Arial" w:hAnsi="Arial" w:cs="Arial"/>
-                <w:sz w:val="20"/>
-              </w:rPr>
-              <w:t>ontact)</w:t>
-            </w:r>
-          </w:p>
-        </w:tc>
-        <w:sdt>
-          <w:sdtPr>
-            <w:rPr>
-              <w:rFonts w:ascii="Arial" w:hAnsi="Arial" w:cs="Arial"/>
-              <w:sz w:val="36"/>
-              <w:szCs w:val="16"/>
-            </w:rPr>
-            <w:id w:val="2093964410"/>
-            <w14:checkbox>
-              <w14:checked w14:val="0"/>
-              <w14:checkedState w14:val="2612" w14:font="MS Gothic"/>
-              <w14:uncheckedState w14:val="2610" w14:font="MS Gothic"/>
-            </w14:checkbox>
-          </w:sdtPr>
-          <w:sdtEndPr/>
-          <w:sdtContent>
-            <w:tc>
-              <w:tcPr>
-                <w:tcW w:w="1701" w:type="dxa"/>
-                <w:vAlign w:val="center"/>
-              </w:tcPr>
-              <w:p>
-                <w:pPr>
-                  <w:spacing w:before="40" w:after="60"/>
-                  <w:jc w:val="center"/>
-                  <w:rPr>
-                    <w:rFonts w:ascii="Arial" w:hAnsi="Arial" w:cs="Arial"/>
-                    <w:sz w:val="20"/>
-                  </w:rPr>
-                </w:pPr>
-                <w:r>
-                  <w:rPr>
-                    <w:rFonts w:ascii="MS Gothic" w:eastAsia="MS Gothic" w:hAnsi="MS Gothic" w:cs="Arial" w:hint="eastAsia"/>
-                    <w:sz w:val="36"/>
-                    <w:szCs w:val="16"/>
-                  </w:rPr>
-                  <w:t>☐</w:t>
-                </w:r>
-              </w:p>
-            </w:tc>
-          </w:sdtContent>
-        </w:sdt>
-        <w:sdt>
-          <w:sdtPr>
-            <w:rPr>
-              <w:rFonts w:ascii="Arial" w:hAnsi="Arial" w:cs="Arial"/>
-              <w:sz w:val="36"/>
-              <w:szCs w:val="16"/>
-            </w:rPr>
-            <w:id w:val="801271945"/>
-            <w14:checkbox>
-              <w14:checked w14:val="0"/>
-              <w14:checkedState w14:val="2612" w14:font="MS Gothic"/>
-              <w14:uncheckedState w14:val="2610" w14:font="MS Gothic"/>
-            </w14:checkbox>
-          </w:sdtPr>
-          <w:sdtEndPr/>
-          <w:sdtContent>
-            <w:tc>
-              <w:tcPr>
-                <w:tcW w:w="1665" w:type="dxa"/>
-                <w:vAlign w:val="center"/>
-              </w:tcPr>
-              <w:p>
-                <w:pPr>
-                  <w:spacing w:before="40" w:after="60"/>
-                  <w:jc w:val="center"/>
-                  <w:rPr>
-                    <w:rFonts w:ascii="Arial" w:hAnsi="Arial" w:cs="Arial"/>
-                    <w:sz w:val="20"/>
-                  </w:rPr>
-                </w:pPr>
-                <w:r>
-                  <w:rPr>
-                    <w:rFonts w:ascii="MS Gothic" w:eastAsia="MS Gothic" w:hAnsi="MS Gothic" w:cs="Arial" w:hint="eastAsia"/>
-                    <w:sz w:val="36"/>
-                    <w:szCs w:val="16"/>
-                  </w:rPr>
-                  <w:t>☐</w:t>
-                </w:r>
-              </w:p>
-            </w:tc>
-          </w:sdtContent>
-        </w:sdt>
-      </w:tr>
-      <w:tr>
-        <w:trPr>
-          <w:jc w:val="center"/>
-        </w:trPr>
-        <w:tc>
-          <w:tcPr>
-            <w:tcW w:w="5920" w:type="dxa"/>
-            <w:vAlign w:val="center"/>
-          </w:tcPr>
-          <w:p>
-            <w:pPr>
-              <w:tabs>
-                <w:tab w:val="num" w:pos="567"/>
-              </w:tabs>
-              <w:spacing w:before="40" w:after="60"/>
-              <w:jc w:val="center"/>
-              <w:rPr>
-                <w:rFonts w:ascii="Arial" w:hAnsi="Arial" w:cs="Arial"/>
-                <w:sz w:val="20"/>
-              </w:rPr>
-            </w:pPr>
-            <w:r>
-              <w:rPr>
-                <w:rFonts w:ascii="Arial" w:hAnsi="Arial" w:cs="Arial"/>
-                <w:sz w:val="20"/>
-              </w:rPr>
               <w:t xml:space="preserve">High </w:t>
             </w:r>
             <w:r>
@@ -6983,7 +7312,6 @@
               <w14:uncheckedState w14:val="2610" w14:font="MS Gothic"/>
             </w14:checkbox>
           </w:sdtPr>
-          <w:sdtEndPr/>
           <w:sdtContent>
             <w:tc>
               <w:tcPr>
@@ -7020,12 +7348,11 @@
             </w:rPr>
             <w:id w:val="-1536487761"/>
             <w14:checkbox>
-              <w14:checked w14:val="0"/>
+              <w14:checked w14:val="1"/>
               <w14:checkedState w14:val="2612" w14:font="MS Gothic"/>
               <w14:uncheckedState w14:val="2610" w14:font="MS Gothic"/>
             </w14:checkbox>
           </w:sdtPr>
-          <w:sdtEndPr/>
           <w:sdtContent>
             <w:tc>
               <w:tcPr>
@@ -7047,7 +7374,7 @@
                     <w:sz w:val="36"/>
                     <w:szCs w:val="16"/>
                   </w:rPr>
-                  <w:t>☐</w:t>
+                  <w:t>☒</w:t>
                 </w:r>
               </w:p>
             </w:tc>
@@ -7073,12 +7400,14 @@
               <w:rPr>
                 <w:rFonts w:ascii="Arial" w:hAnsi="Arial" w:cs="Arial"/>
                 <w:sz w:val="20"/>
-              </w:rPr>
-            </w:pPr>
-            <w:r>
-              <w:rPr>
-                <w:rFonts w:ascii="Arial" w:hAnsi="Arial" w:cs="Arial"/>
-                <w:sz w:val="20"/>
+                <w:szCs w:val="20"/>
+              </w:rPr>
+            </w:pPr>
+            <w:r>
+              <w:rPr>
+                <w:rFonts w:ascii="Arial" w:hAnsi="Arial" w:cs="Arial"/>
+                <w:sz w:val="20"/>
+                <w:szCs w:val="20"/>
               </w:rPr>
               <w:t xml:space="preserve">Working </w:t>
             </w:r>
@@ -7086,6 +7415,7 @@
               <w:rPr>
                 <w:rFonts w:ascii="Arial" w:hAnsi="Arial" w:cs="Arial"/>
                 <w:sz w:val="20"/>
+                <w:szCs w:val="20"/>
               </w:rPr>
               <w:t>a</w:t>
             </w:r>
@@ -7093,6 +7423,7 @@
               <w:rPr>
                 <w:rFonts w:ascii="Arial" w:hAnsi="Arial" w:cs="Arial"/>
                 <w:sz w:val="20"/>
+                <w:szCs w:val="20"/>
               </w:rPr>
               <w:t xml:space="preserve">t </w:t>
             </w:r>
@@ -7100,6 +7431,7 @@
               <w:rPr>
                 <w:rFonts w:ascii="Arial" w:hAnsi="Arial" w:cs="Arial"/>
                 <w:sz w:val="20"/>
+                <w:szCs w:val="20"/>
               </w:rPr>
               <w:t>h</w:t>
             </w:r>
@@ -7107,6 +7439,7 @@
               <w:rPr>
                 <w:rFonts w:ascii="Arial" w:hAnsi="Arial" w:cs="Arial"/>
                 <w:sz w:val="20"/>
+                <w:szCs w:val="20"/>
               </w:rPr>
               <w:t>eight</w:t>
             </w:r>
@@ -7126,7 +7459,6 @@
               <w14:uncheckedState w14:val="2610" w14:font="MS Gothic"/>
             </w14:checkbox>
           </w:sdtPr>
-          <w:sdtEndPr/>
           <w:sdtContent>
             <w:tc>
               <w:tcPr>
@@ -7163,12 +7495,11 @@
             </w:rPr>
             <w:id w:val="-1575652255"/>
             <w14:checkbox>
-              <w14:checked w14:val="0"/>
+              <w14:checked w14:val="1"/>
               <w14:checkedState w14:val="2612" w14:font="MS Gothic"/>
               <w14:uncheckedState w14:val="2610" w14:font="MS Gothic"/>
             </w14:checkbox>
           </w:sdtPr>
-          <w:sdtEndPr/>
           <w:sdtContent>
             <w:tc>
               <w:tcPr>
@@ -7190,7 +7521,7 @@
                     <w:sz w:val="36"/>
                     <w:szCs w:val="16"/>
                   </w:rPr>
-                  <w:t>☐</w:t>
+                  <w:t>☒</w:t>
                 </w:r>
               </w:p>
             </w:tc>
@@ -7269,7 +7600,6 @@
               <w14:uncheckedState w14:val="2610" w14:font="MS Gothic"/>
             </w14:checkbox>
           </w:sdtPr>
-          <w:sdtEndPr/>
           <w:sdtContent>
             <w:tc>
               <w:tcPr>
@@ -7306,12 +7636,166 @@
             </w:rPr>
             <w:id w:val="-178965658"/>
             <w14:checkbox>
+              <w14:checked w14:val="1"/>
+              <w14:checkedState w14:val="2612" w14:font="MS Gothic"/>
+              <w14:uncheckedState w14:val="2610" w14:font="MS Gothic"/>
+            </w14:checkbox>
+          </w:sdtPr>
+          <w:sdtContent>
+            <w:tc>
+              <w:tcPr>
+                <w:tcW w:w="1665" w:type="dxa"/>
+                <w:vAlign w:val="center"/>
+              </w:tcPr>
+              <w:p>
+                <w:pPr>
+                  <w:spacing w:before="40" w:after="60"/>
+                  <w:jc w:val="center"/>
+                  <w:rPr>
+                    <w:rFonts w:ascii="Arial" w:hAnsi="Arial" w:cs="Arial"/>
+                    <w:sz w:val="20"/>
+                  </w:rPr>
+                </w:pPr>
+                <w:r>
+                  <w:rPr>
+                    <w:rFonts w:ascii="MS Gothic" w:eastAsia="MS Gothic" w:hAnsi="MS Gothic" w:cs="Arial" w:hint="eastAsia"/>
+                    <w:sz w:val="36"/>
+                    <w:szCs w:val="16"/>
+                  </w:rPr>
+                  <w:t>☒</w:t>
+                </w:r>
+              </w:p>
+            </w:tc>
+          </w:sdtContent>
+        </w:sdt>
+      </w:tr>
+      <w:tr>
+        <w:trPr>
+          <w:jc w:val="center"/>
+        </w:trPr>
+        <w:tc>
+          <w:tcPr>
+            <w:tcW w:w="5920" w:type="dxa"/>
+            <w:vAlign w:val="center"/>
+          </w:tcPr>
+          <w:p>
+            <w:pPr>
+              <w:tabs>
+                <w:tab w:val="num" w:pos="567"/>
+              </w:tabs>
+              <w:spacing w:before="40" w:after="60"/>
+              <w:jc w:val="center"/>
+              <w:rPr>
+                <w:rFonts w:ascii="Arial" w:hAnsi="Arial" w:cs="Arial"/>
+                <w:sz w:val="20"/>
+              </w:rPr>
+            </w:pPr>
+            <w:r>
+              <w:rPr>
+                <w:rFonts w:ascii="Arial" w:hAnsi="Arial" w:cs="Arial"/>
+                <w:sz w:val="20"/>
+              </w:rPr>
+              <w:t xml:space="preserve">Production </w:t>
+            </w:r>
+            <w:r>
+              <w:rPr>
+                <w:rFonts w:ascii="Arial" w:hAnsi="Arial" w:cs="Arial"/>
+                <w:sz w:val="20"/>
+              </w:rPr>
+              <w:t>o</w:t>
+            </w:r>
+            <w:r>
+              <w:rPr>
+                <w:rFonts w:ascii="Arial" w:hAnsi="Arial" w:cs="Arial"/>
+                <w:sz w:val="20"/>
+              </w:rPr>
+              <w:t xml:space="preserve">f </w:t>
+            </w:r>
+            <w:r>
+              <w:rPr>
+                <w:rFonts w:ascii="Arial" w:hAnsi="Arial" w:cs="Arial"/>
+                <w:sz w:val="20"/>
+              </w:rPr>
+              <w:t>d</w:t>
+            </w:r>
+            <w:r>
+              <w:rPr>
+                <w:rFonts w:ascii="Arial" w:hAnsi="Arial" w:cs="Arial"/>
+                <w:sz w:val="20"/>
+              </w:rPr>
+              <w:t xml:space="preserve">ust &amp; </w:t>
+            </w:r>
+            <w:r>
+              <w:rPr>
+                <w:rFonts w:ascii="Arial" w:hAnsi="Arial" w:cs="Arial"/>
+                <w:sz w:val="20"/>
+              </w:rPr>
+              <w:t>f</w:t>
+            </w:r>
+            <w:r>
+              <w:rPr>
+                <w:rFonts w:ascii="Arial" w:hAnsi="Arial" w:cs="Arial"/>
+                <w:sz w:val="20"/>
+              </w:rPr>
+              <w:t>umes</w:t>
+            </w:r>
+          </w:p>
+        </w:tc>
+        <w:sdt>
+          <w:sdtPr>
+            <w:rPr>
+              <w:rFonts w:ascii="Arial" w:hAnsi="Arial" w:cs="Arial"/>
+              <w:sz w:val="36"/>
+              <w:szCs w:val="16"/>
+            </w:rPr>
+            <w:id w:val="408277143"/>
+            <w14:checkbox>
+              <w14:checked w14:val="1"/>
+              <w14:checkedState w14:val="2612" w14:font="MS Gothic"/>
+              <w14:uncheckedState w14:val="2610" w14:font="MS Gothic"/>
+            </w14:checkbox>
+          </w:sdtPr>
+          <w:sdtContent>
+            <w:tc>
+              <w:tcPr>
+                <w:tcW w:w="1701" w:type="dxa"/>
+                <w:vAlign w:val="center"/>
+              </w:tcPr>
+              <w:p>
+                <w:pPr>
+                  <w:spacing w:before="40" w:after="60"/>
+                  <w:jc w:val="center"/>
+                  <w:rPr>
+                    <w:rFonts w:ascii="Arial" w:hAnsi="Arial" w:cs="Arial"/>
+                    <w:sz w:val="20"/>
+                  </w:rPr>
+                </w:pPr>
+                <w:r>
+                  <w:rPr>
+                    <w:rFonts w:ascii="MS Gothic" w:eastAsia="MS Gothic" w:hAnsi="MS Gothic" w:cs="Arial" w:hint="eastAsia"/>
+                    <w:sz w:val="36"/>
+                    <w:szCs w:val="16"/>
+                  </w:rPr>
+                  <w:t>☒</w:t>
+                </w:r>
+              </w:p>
+            </w:tc>
+          </w:sdtContent>
+        </w:sdt>
+        <w:sdt>
+          <w:sdtPr>
+            <w:rPr>
+              <w:rFonts w:ascii="Arial" w:hAnsi="Arial" w:cs="Arial"/>
+              <w:sz w:val="36"/>
+              <w:szCs w:val="16"/>
+            </w:rPr>
+            <w:id w:val="385226915"/>
+            <w14:checkbox>
               <w14:checked w14:val="0"/>
               <w14:checkedState w14:val="2612" w14:font="MS Gothic"/>
               <w14:uncheckedState w14:val="2610" w14:font="MS Gothic"/>
             </w14:checkbox>
           </w:sdtPr>
-          <w:sdtEndPr/>
           <w:sdtContent>
             <w:tc>
               <w:tcPr>
@@ -7366,49 +7850,21 @@
                 <w:rFonts w:ascii="Arial" w:hAnsi="Arial" w:cs="Arial"/>
                 <w:sz w:val="20"/>
               </w:rPr>
-              <w:t xml:space="preserve">Production </w:t>
-            </w:r>
-            <w:r>
-              <w:rPr>
-                <w:rFonts w:ascii="Arial" w:hAnsi="Arial" w:cs="Arial"/>
-                <w:sz w:val="20"/>
-              </w:rPr>
-              <w:t>o</w:t>
-            </w:r>
-            <w:r>
-              <w:rPr>
-                <w:rFonts w:ascii="Arial" w:hAnsi="Arial" w:cs="Arial"/>
-                <w:sz w:val="20"/>
-              </w:rPr>
-              <w:t xml:space="preserve">f </w:t>
-            </w:r>
-            <w:r>
-              <w:rPr>
-                <w:rFonts w:ascii="Arial" w:hAnsi="Arial" w:cs="Arial"/>
-                <w:sz w:val="20"/>
-              </w:rPr>
-              <w:t>d</w:t>
-            </w:r>
-            <w:r>
-              <w:rPr>
-                <w:rFonts w:ascii="Arial" w:hAnsi="Arial" w:cs="Arial"/>
-                <w:sz w:val="20"/>
-              </w:rPr>
-              <w:t xml:space="preserve">ust &amp; </w:t>
-            </w:r>
-            <w:r>
-              <w:rPr>
-                <w:rFonts w:ascii="Arial" w:hAnsi="Arial" w:cs="Arial"/>
-                <w:sz w:val="20"/>
-              </w:rPr>
-              <w:t>f</w:t>
-            </w:r>
-            <w:r>
-              <w:rPr>
-                <w:rFonts w:ascii="Arial" w:hAnsi="Arial" w:cs="Arial"/>
-                <w:sz w:val="20"/>
-              </w:rPr>
-              <w:t>umes</w:t>
+              <w:t xml:space="preserve">Manual </w:t>
+            </w:r>
+            <w:r>
+              <w:rPr>
+                <w:rFonts w:ascii="Arial" w:hAnsi="Arial" w:cs="Arial"/>
+                <w:sz w:val="20"/>
+              </w:rPr>
+              <w:t>h</w:t>
+            </w:r>
+            <w:r>
+              <w:rPr>
+                <w:rFonts w:ascii="Arial" w:hAnsi="Arial" w:cs="Arial"/>
+                <w:sz w:val="20"/>
+              </w:rPr>
+              <w:t>andling</w:t>
             </w:r>
           </w:p>
         </w:tc>
@@ -7419,14 +7875,13 @@
               <w:sz w:val="36"/>
               <w:szCs w:val="16"/>
             </w:rPr>
-            <w:id w:val="408277143"/>
+            <w:id w:val="-1523783906"/>
             <w14:checkbox>
-              <w14:checked w14:val="0"/>
+              <w14:checked w14:val="1"/>
               <w14:checkedState w14:val="2612" w14:font="MS Gothic"/>
               <w14:uncheckedState w14:val="2610" w14:font="MS Gothic"/>
             </w14:checkbox>
           </w:sdtPr>
-          <w:sdtEndPr/>
           <w:sdtContent>
             <w:tc>
               <w:tcPr>
@@ -7448,7 +7903,7 @@
                     <w:sz w:val="36"/>
                     <w:szCs w:val="16"/>
                   </w:rPr>
-                  <w:t>☐</w:t>
+                  <w:t>☒</w:t>
                 </w:r>
               </w:p>
             </w:tc>
@@ -7461,14 +7916,13 @@
               <w:sz w:val="36"/>
               <w:szCs w:val="16"/>
             </w:rPr>
-            <w:id w:val="385226915"/>
+            <w:id w:val="1964076563"/>
             <w14:checkbox>
               <w14:checked w14:val="0"/>
               <w14:checkedState w14:val="2612" w14:font="MS Gothic"/>
               <w14:uncheckedState w14:val="2610" w14:font="MS Gothic"/>
             </w14:checkbox>
           </w:sdtPr>
-          <w:sdtEndPr/>
           <w:sdtContent>
             <w:tc>
               <w:tcPr>
@@ -7523,135 +7977,6 @@
                 <w:rFonts w:ascii="Arial" w:hAnsi="Arial" w:cs="Arial"/>
                 <w:sz w:val="20"/>
               </w:rPr>
-              <w:t xml:space="preserve">Manual </w:t>
-            </w:r>
-            <w:r>
-              <w:rPr>
-                <w:rFonts w:ascii="Arial" w:hAnsi="Arial" w:cs="Arial"/>
-                <w:sz w:val="20"/>
-              </w:rPr>
-              <w:t>h</w:t>
-            </w:r>
-            <w:r>
-              <w:rPr>
-                <w:rFonts w:ascii="Arial" w:hAnsi="Arial" w:cs="Arial"/>
-                <w:sz w:val="20"/>
-              </w:rPr>
-              <w:t>andling</w:t>
-            </w:r>
-          </w:p>
-        </w:tc>
-        <w:sdt>
-          <w:sdtPr>
-            <w:rPr>
-              <w:rFonts w:ascii="Arial" w:hAnsi="Arial" w:cs="Arial"/>
-              <w:sz w:val="36"/>
-              <w:szCs w:val="16"/>
-            </w:rPr>
-            <w:id w:val="-1523783906"/>
-            <w14:checkbox>
-              <w14:checked w14:val="0"/>
-              <w14:checkedState w14:val="2612" w14:font="MS Gothic"/>
-              <w14:uncheckedState w14:val="2610" w14:font="MS Gothic"/>
-            </w14:checkbox>
-          </w:sdtPr>
-          <w:sdtEndPr/>
-          <w:sdtContent>
-            <w:tc>
-              <w:tcPr>
-                <w:tcW w:w="1701" w:type="dxa"/>
-                <w:vAlign w:val="center"/>
-              </w:tcPr>
-              <w:p>
-                <w:pPr>
-                  <w:spacing w:before="40" w:after="60"/>
-                  <w:jc w:val="center"/>
-                  <w:rPr>
-                    <w:rFonts w:ascii="Arial" w:hAnsi="Arial" w:cs="Arial"/>
-                    <w:sz w:val="20"/>
-                  </w:rPr>
-                </w:pPr>
-                <w:r>
-                  <w:rPr>
-                    <w:rFonts w:ascii="MS Gothic" w:eastAsia="MS Gothic" w:hAnsi="MS Gothic" w:cs="Arial" w:hint="eastAsia"/>
-                    <w:sz w:val="36"/>
-                    <w:szCs w:val="16"/>
-                  </w:rPr>
-                  <w:t>☐</w:t>
-                </w:r>
-              </w:p>
-            </w:tc>
-          </w:sdtContent>
-        </w:sdt>
-        <w:sdt>
-          <w:sdtPr>
-            <w:rPr>
-              <w:rFonts w:ascii="Arial" w:hAnsi="Arial" w:cs="Arial"/>
-              <w:sz w:val="36"/>
-              <w:szCs w:val="16"/>
-            </w:rPr>
-            <w:id w:val="1964076563"/>
-            <w14:checkbox>
-              <w14:checked w14:val="0"/>
-              <w14:checkedState w14:val="2612" w14:font="MS Gothic"/>
-              <w14:uncheckedState w14:val="2610" w14:font="MS Gothic"/>
-            </w14:checkbox>
-          </w:sdtPr>
-          <w:sdtEndPr/>
-          <w:sdtContent>
-            <w:tc>
-              <w:tcPr>
-                <w:tcW w:w="1665" w:type="dxa"/>
-                <w:vAlign w:val="center"/>
-              </w:tcPr>
-              <w:p>
-                <w:pPr>
-                  <w:spacing w:before="40" w:after="60"/>
-                  <w:jc w:val="center"/>
-                  <w:rPr>
-                    <w:rFonts w:ascii="Arial" w:hAnsi="Arial" w:cs="Arial"/>
-                    <w:sz w:val="20"/>
-                  </w:rPr>
-                </w:pPr>
-                <w:r>
-                  <w:rPr>
-                    <w:rFonts w:ascii="MS Gothic" w:eastAsia="MS Gothic" w:hAnsi="MS Gothic" w:cs="Arial" w:hint="eastAsia"/>
-                    <w:sz w:val="36"/>
-                    <w:szCs w:val="16"/>
-                  </w:rPr>
-                  <w:t>☐</w:t>
-                </w:r>
-              </w:p>
-            </w:tc>
-          </w:sdtContent>
-        </w:sdt>
-      </w:tr>
-      <w:tr>
-        <w:trPr>
-          <w:jc w:val="center"/>
-        </w:trPr>
-        <w:tc>
-          <w:tcPr>
-            <w:tcW w:w="5920" w:type="dxa"/>
-            <w:vAlign w:val="center"/>
-          </w:tcPr>
-          <w:p>
-            <w:pPr>
-              <w:tabs>
-                <w:tab w:val="num" w:pos="567"/>
-              </w:tabs>
-              <w:spacing w:before="40" w:after="60"/>
-              <w:jc w:val="center"/>
-              <w:rPr>
-                <w:rFonts w:ascii="Arial" w:hAnsi="Arial" w:cs="Arial"/>
-                <w:sz w:val="20"/>
-              </w:rPr>
-            </w:pPr>
-            <w:r>
-              <w:rPr>
-                <w:rFonts w:ascii="Arial" w:hAnsi="Arial" w:cs="Arial"/>
-                <w:sz w:val="20"/>
-              </w:rPr>
               <w:t>Production</w:t>
             </w:r>
             <w:r>
@@ -7712,7 +8037,6 @@
               <w14:uncheckedState w14:val="2610" w14:font="MS Gothic"/>
             </w14:checkbox>
           </w:sdtPr>
-          <w:sdtEndPr/>
           <w:sdtContent>
             <w:tc>
               <w:tcPr>
@@ -7749,12 +8073,11 @@
             </w:rPr>
             <w:id w:val="752703284"/>
             <w14:checkbox>
-              <w14:checked w14:val="0"/>
+              <w14:checked w14:val="1"/>
               <w14:checkedState w14:val="2612" w14:font="MS Gothic"/>
               <w14:uncheckedState w14:val="2610" w14:font="MS Gothic"/>
             </w14:checkbox>
           </w:sdtPr>
-          <w:sdtEndPr/>
           <w:sdtContent>
             <w:tc>
               <w:tcPr>
@@ -7776,7 +8099,7 @@
                     <w:sz w:val="36"/>
                     <w:szCs w:val="16"/>
                   </w:rPr>
-                  <w:t>☐</w:t>
+                  <w:t>☒</w:t>
                 </w:r>
               </w:p>
             </w:tc>
@@ -7869,7 +8192,6 @@
               <w14:uncheckedState w14:val="2610" w14:font="MS Gothic"/>
             </w14:checkbox>
           </w:sdtPr>
-          <w:sdtEndPr/>
           <w:sdtContent>
             <w:tc>
               <w:tcPr>
@@ -7906,12 +8228,11 @@
             </w:rPr>
             <w:id w:val="-1122609602"/>
             <w14:checkbox>
-              <w14:checked w14:val="0"/>
+              <w14:checked w14:val="1"/>
               <w14:checkedState w14:val="2612" w14:font="MS Gothic"/>
               <w14:uncheckedState w14:val="2610" w14:font="MS Gothic"/>
             </w14:checkbox>
           </w:sdtPr>
-          <w:sdtEndPr/>
           <w:sdtContent>
             <w:tc>
               <w:tcPr>
@@ -7933,7 +8254,7 @@
                     <w:sz w:val="36"/>
                     <w:szCs w:val="16"/>
                   </w:rPr>
-                  <w:t>☐</w:t>
+                  <w:t>☒</w:t>
                 </w:r>
               </w:p>
             </w:tc>
@@ -8060,7 +8381,6 @@
               <w14:uncheckedState w14:val="2610" w14:font="MS Gothic"/>
             </w14:checkbox>
           </w:sdtPr>
-          <w:sdtEndPr/>
           <w:sdtContent>
             <w:tc>
               <w:tcPr>
@@ -8097,12 +8417,11 @@
             </w:rPr>
             <w:id w:val="-355425613"/>
             <w14:checkbox>
-              <w14:checked w14:val="0"/>
+              <w14:checked w14:val="1"/>
               <w14:checkedState w14:val="2612" w14:font="MS Gothic"/>
               <w14:uncheckedState w14:val="2610" w14:font="MS Gothic"/>
             </w14:checkbox>
           </w:sdtPr>
-          <w:sdtEndPr/>
           <w:sdtContent>
             <w:tc>
               <w:tcPr>
@@ -8124,7 +8443,7 @@
                     <w:sz w:val="36"/>
                     <w:szCs w:val="16"/>
                   </w:rPr>
-                  <w:t>☐</w:t>
+                  <w:t>☒</w:t>
                 </w:r>
               </w:p>
             </w:tc>
@@ -8134,7 +8453,7 @@
     </w:tbl>
     <w:p>
       <w:pPr>
-        <w:pStyle w:val="BodyTextIndent"/>
+        <w:pStyle w:val="a7"/>
         <w:ind w:left="0"/>
         <w:jc w:val="center"/>
         <w:rPr>
@@ -8528,7 +8847,7 @@
     </w:p>
     <w:p>
       <w:pPr>
-        <w:pStyle w:val="Footer"/>
+        <w:pStyle w:val="a3"/>
         <w:tabs>
           <w:tab w:val="left" w:pos="426"/>
           <w:tab w:val="left" w:pos="567"/>
@@ -8808,7 +9127,7 @@
     </w:p>
     <w:tbl>
       <w:tblPr>
-        <w:tblStyle w:val="TableGrid"/>
+        <w:tblStyle w:val="a5"/>
         <w:tblW w:w="5212" w:type="dxa"/>
         <w:jc w:val="center"/>
         <w:tblLook w:val="01E0" w:firstRow="1" w:lastRow="1" w:firstColumn="1" w:lastColumn="1" w:noHBand="0" w:noVBand="0"/>
@@ -9846,7 +10165,7 @@
     </w:p>
     <w:tbl>
       <w:tblPr>
-        <w:tblStyle w:val="TableGrid"/>
+        <w:tblStyle w:val="a5"/>
         <w:tblW w:w="5000" w:type="pct"/>
         <w:jc w:val="center"/>
         <w:tblLook w:val="01E0" w:firstRow="1" w:lastRow="1" w:firstColumn="1" w:lastColumn="1" w:noHBand="0" w:noVBand="0"/>
@@ -9932,11 +10251,11 @@
             </w:r>
             <w:r>
               <w:rPr>
-                <w:rFonts w:ascii="Arial" w:hAnsi="Arial" w:cs="Arial"/>
-                <w:sz w:val="20"/>
-                <w:szCs w:val="20"/>
-              </w:rPr>
-              <w:sym w:font="Wingdings" w:char="F0E0"/>
+                <w:rFonts w:ascii="Wingdings" w:eastAsia="Wingdings" w:hAnsi="Wingdings" w:cs="Wingdings"/>
+                <w:sz w:val="20"/>
+                <w:szCs w:val="20"/>
+              </w:rPr>
+              <w:t></w:t>
             </w:r>
             <w:r>
               <w:rPr>
@@ -9962,7 +10281,7 @@
     </w:p>
     <w:tbl>
       <w:tblPr>
-        <w:tblStyle w:val="TableGrid"/>
+        <w:tblStyle w:val="a5"/>
         <w:tblW w:w="5000" w:type="pct"/>
         <w:jc w:val="center"/>
         <w:tblLook w:val="01E0" w:firstRow="1" w:lastRow="1" w:firstColumn="1" w:lastColumn="1" w:noHBand="0" w:noVBand="0"/>
@@ -10023,11 +10342,11 @@
             </w:r>
             <w:r>
               <w:rPr>
-                <w:rFonts w:ascii="Arial" w:hAnsi="Arial" w:cs="Arial"/>
-                <w:sz w:val="20"/>
-                <w:szCs w:val="20"/>
-              </w:rPr>
-              <w:sym w:font="Wingdings" w:char="F0E0"/>
+                <w:rFonts w:ascii="Wingdings" w:eastAsia="Wingdings" w:hAnsi="Wingdings" w:cs="Wingdings"/>
+                <w:sz w:val="20"/>
+                <w:szCs w:val="20"/>
+              </w:rPr>
+              <w:t></w:t>
             </w:r>
             <w:r>
               <w:rPr>
@@ -10061,7 +10380,7 @@
     </w:p>
     <w:tbl>
       <w:tblPr>
-        <w:tblStyle w:val="TableGrid"/>
+        <w:tblStyle w:val="a5"/>
         <w:tblW w:w="5000" w:type="pct"/>
         <w:jc w:val="center"/>
         <w:tblLook w:val="01E0" w:firstRow="1" w:lastRow="1" w:firstColumn="1" w:lastColumn="1" w:noHBand="0" w:noVBand="0"/>
@@ -10122,11 +10441,11 @@
             </w:r>
             <w:r>
               <w:rPr>
-                <w:rFonts w:ascii="Arial" w:hAnsi="Arial" w:cs="Arial"/>
-                <w:sz w:val="20"/>
-                <w:szCs w:val="20"/>
-              </w:rPr>
-              <w:sym w:font="Wingdings" w:char="F0E0"/>
+                <w:rFonts w:ascii="Wingdings" w:eastAsia="Wingdings" w:hAnsi="Wingdings" w:cs="Wingdings"/>
+                <w:sz w:val="20"/>
+                <w:szCs w:val="20"/>
+              </w:rPr>
+              <w:t></w:t>
             </w:r>
             <w:r>
               <w:rPr>
@@ -10202,6 +10521,9 @@
       </w:r>
     </w:p>
   </w:endnote>
+  <w:endnote w:type="continuationNotice" w:id="1">
+    <w:p/>
+  </w:endnote>
 </w:endnotes>
 </file>
 
@@ -10215,7 +10537,6 @@
         <w:docPartUnique/>
       </w:docPartObj>
     </w:sdtPr>
-    <w:sdtEndPr/>
     <w:sdtContent>
       <w:sdt>
         <w:sdtPr>
@@ -10225,11 +10546,10 @@
             <w:docPartUnique/>
           </w:docPartObj>
         </w:sdtPr>
-        <w:sdtEndPr/>
         <w:sdtContent>
           <w:p>
             <w:pPr>
-              <w:pStyle w:val="Footer"/>
+              <w:pStyle w:val="a3"/>
               <w:jc w:val="right"/>
             </w:pPr>
             <w:r>
@@ -10317,7 +10637,7 @@
   </w:sdt>
   <w:p>
     <w:pPr>
-      <w:pStyle w:val="Footer"/>
+      <w:pStyle w:val="a3"/>
     </w:pPr>
   </w:p>
 </w:ftr>
@@ -10333,7 +10653,6 @@
         <w:docPartUnique/>
       </w:docPartObj>
     </w:sdtPr>
-    <w:sdtEndPr/>
     <w:sdtContent>
       <w:sdt>
         <w:sdtPr>
@@ -10343,11 +10662,10 @@
             <w:docPartUnique/>
           </w:docPartObj>
         </w:sdtPr>
-        <w:sdtEndPr/>
         <w:sdtContent>
           <w:p>
             <w:pPr>
-              <w:pStyle w:val="Footer"/>
+              <w:pStyle w:val="a3"/>
               <w:jc w:val="right"/>
             </w:pPr>
             <w:r>
@@ -10435,7 +10753,7 @@
   </w:sdt>
   <w:p>
     <w:pPr>
-      <w:pStyle w:val="Footer"/>
+      <w:pStyle w:val="a3"/>
       <w:jc w:val="right"/>
     </w:pPr>
   </w:p>
@@ -10458,6 +10776,9 @@
       </w:r>
     </w:p>
   </w:footnote>
+  <w:footnote w:type="continuationNotice" w:id="1">
+    <w:p/>
+  </w:footnote>
 </w:footnotes>
 </file>
 
@@ -10465,17 +10786,17 @@
 <w:hdr xmlns:wpc="http://schemas.microsoft.com/office/word/2010/wordprocessingCanvas" xmlns:cx="http://schemas.microsoft.com/office/drawing/2014/chartex" xmlns:cx1="http://schemas.microsoft.com/office/drawing/2015/9/8/chartex" xmlns:cx2="http://schemas.microsoft.com/office/drawing/2015/10/21/chartex" xmlns:cx3="http://schemas.microsoft.com/office/drawing/2016/5/9/chartex" xmlns:cx4="http://schemas.microsoft.com/office/drawing/2016/5/10/chartex" xmlns:cx5="http://schemas.microsoft.com/office/drawing/2016/5/11/chartex" xmlns:cx6="http://schemas.microsoft.com/office/drawing/2016/5/12/chartex" xmlns:cx7="http://schemas.microsoft.com/office/drawing/2016/5/13/chartex" xmlns:cx8="http://schemas.microsoft.com/office/drawing/2016/5/14/chartex" xmlns:mc="http://schemas.openxmlformats.org/markup-compatibility/2006" xmlns:aink="http://schemas.microsoft.com/office/drawing/2016/ink" xmlns:am3d="http://schemas.microsoft.com/office/drawing/2017/model3d" xmlns:o="urn:schemas-microsoft-com:office:office" xmlns:r="http://schemas.openxmlformats.org/officeDocument/2006/relationships" xmlns:m="http://schemas.openxmlformats.org/officeDocument/2006/math" xmlns:v="urn:schemas-microsoft-com:vml" xmlns:wp14="http://schemas.microsoft.com/office/word/2010/wordprocessingDrawing" xmlns:wp="http://schemas.openxmlformats.org/drawingml/2006/wordprocessingDrawing" xmlns:w10="urn:schemas-microsoft-com:office:word" xmlns:w="http://schemas.openxmlformats.org/wordprocessingml/2006/main" xmlns:w14="http://schemas.microsoft.com/office/word/2010/wordml" xmlns:w15="http://schemas.microsoft.com/office/word/2012/wordml" xmlns:w16cid="http://schemas.microsoft.com/office/word/2016/wordml/cid" xmlns:w16se="http://schemas.microsoft.com/office/word/2015/wordml/symex" xmlns:wpg="http://schemas.microsoft.com/office/word/2010/wordprocessingGroup" xmlns:wpi="http://schemas.microsoft.com/office/word/2010/wordprocessingInk" xmlns:wne="http://schemas.microsoft.com/office/word/2006/wordml" xmlns:wps="http://schemas.microsoft.com/office/word/2010/wordprocessingShape" mc:Ignorable="w14 w15 w16se w16cid wp14">
   <w:p>
     <w:pPr>
-      <w:pStyle w:val="Header"/>
+      <w:pStyle w:val="a6"/>
     </w:pPr>
     <w:r>
       <w:rPr>
         <w:noProof/>
       </w:rPr>
       <w:drawing>
-        <wp:inline distT="0" distB="0" distL="0" distR="0" wp14:anchorId="1BFCA5F7" wp14:editId="4677AB81">
+        <wp:inline distT="0" distB="0" distL="0" distR="0" wp14:anchorId="1BFCA5F7" wp14:editId="6E56D0CA">
           <wp:extent cx="1656080" cy="422784"/>
           <wp:effectExtent l="0" t="0" r="1270" b="0"/>
-          <wp:docPr id="3" name="Picture 3"/>
+          <wp:docPr id="581246523" name="Picture 3"/>
           <wp:cNvGraphicFramePr>
             <a:graphicFrameLocks xmlns:a="http://schemas.openxmlformats.org/drawingml/2006/main" noChangeAspect="1"/>
           </wp:cNvGraphicFramePr>
@@ -10483,13 +10804,11 @@
             <a:graphicData uri="http://schemas.openxmlformats.org/drawingml/2006/picture">
               <pic:pic xmlns:pic="http://schemas.openxmlformats.org/drawingml/2006/picture">
                 <pic:nvPicPr>
-                  <pic:cNvPr id="0" name="Picture 1" descr="\\nask.man.ac.uk\home$\Desktop\TAB_col_white_background.jpg"/>
-                  <pic:cNvPicPr>
-                    <a:picLocks noChangeAspect="1" noChangeArrowheads="1"/>
-                  </pic:cNvPicPr>
+                  <pic:cNvPr id="0" name="Picture 3"/>
+                  <pic:cNvPicPr/>
                 </pic:nvPicPr>
                 <pic:blipFill>
-                  <a:blip r:embed="rId1" cstate="print">
+                  <a:blip r:embed="rId1">
                     <a:extLst>
                       <a:ext uri="{28A0092B-C50C-407E-A947-70E740481C1C}">
                         <a14:useLocalDpi xmlns:a14="http://schemas.microsoft.com/office/drawing/2010/main" val="0"/>
@@ -10500,7 +10819,7 @@
                     <a:fillRect/>
                   </a:stretch>
                 </pic:blipFill>
-                <pic:spPr bwMode="auto">
+                <pic:spPr>
                   <a:xfrm>
                     <a:off x="0" y="0"/>
                     <a:ext cx="1656080" cy="422784"/>
@@ -10508,10 +10827,6 @@
                   <a:prstGeom prst="rect">
                     <a:avLst/>
                   </a:prstGeom>
-                  <a:noFill/>
-                  <a:ln>
-                    <a:noFill/>
-                  </a:ln>
                 </pic:spPr>
               </pic:pic>
             </a:graphicData>
@@ -10522,7 +10837,7 @@
   </w:p>
   <w:p>
     <w:pPr>
-      <w:pStyle w:val="Header"/>
+      <w:pStyle w:val="a6"/>
     </w:pPr>
   </w:p>
 </w:hdr>
@@ -11524,13 +11839,13 @@
   <w:docDefaults>
     <w:rPrDefault>
       <w:rPr>
-        <w:rFonts w:ascii="Times New Roman" w:eastAsia="Times New Roman" w:hAnsi="Times New Roman" w:cs="Times New Roman"/>
+        <w:rFonts w:ascii="Times New Roman" w:eastAsia="宋体" w:hAnsi="Times New Roman" w:cs="Times New Roman"/>
         <w:lang w:val="en-GB" w:eastAsia="en-GB" w:bidi="ar-SA"/>
       </w:rPr>
     </w:rPrDefault>
     <w:pPrDefault/>
   </w:docDefaults>
-  <w:latentStyles w:defLockedState="0" w:defUIPriority="0" w:defSemiHidden="0" w:defUnhideWhenUsed="0" w:defQFormat="0" w:count="377">
+  <w:latentStyles w:defLockedState="0" w:defUIPriority="0" w:defSemiHidden="0" w:defUnhideWhenUsed="0" w:defQFormat="0" w:count="376">
     <w:lsdException w:name="Normal" w:qFormat="1"/>
     <w:lsdException w:name="heading 1" w:qFormat="1"/>
     <w:lsdException w:name="heading 2" w:semiHidden="1" w:unhideWhenUsed="1" w:qFormat="1"/>
@@ -11544,13 +11859,14 @@
     <w:lsdException w:name="footer" w:uiPriority="99"/>
     <w:lsdException w:name="caption" w:semiHidden="1" w:unhideWhenUsed="1" w:qFormat="1"/>
     <w:lsdException w:name="Title" w:qFormat="1"/>
+    <w:lsdException w:name="Default Paragraph Font" w:uiPriority="1"/>
     <w:lsdException w:name="Subtitle" w:qFormat="1"/>
     <w:lsdException w:name="Strong" w:qFormat="1"/>
     <w:lsdException w:name="Emphasis" w:qFormat="1"/>
     <w:lsdException w:name="HTML Definition" w:semiHidden="1" w:unhideWhenUsed="1"/>
     <w:lsdException w:name="Normal Table" w:semiHidden="1" w:unhideWhenUsed="1"/>
     <w:lsdException w:name="annotation subject" w:semiHidden="1" w:unhideWhenUsed="1"/>
-    <w:lsdException w:name="No List" w:semiHidden="1" w:unhideWhenUsed="1"/>
+    <w:lsdException w:name="No List" w:semiHidden="1" w:uiPriority="99" w:unhideWhenUsed="1"/>
     <w:lsdException w:name="Outline List 1" w:semiHidden="1" w:unhideWhenUsed="1"/>
     <w:lsdException w:name="Outline List 2" w:semiHidden="1" w:unhideWhenUsed="1"/>
     <w:lsdException w:name="Outline List 3" w:semiHidden="1" w:unhideWhenUsed="1"/>
@@ -11818,9 +12134,8 @@
     <w:lsdException w:name="Hashtag" w:semiHidden="1" w:uiPriority="99" w:unhideWhenUsed="1"/>
     <w:lsdException w:name="Unresolved Mention" w:semiHidden="1" w:uiPriority="99" w:unhideWhenUsed="1"/>
     <w:lsdException w:name="Smart Link" w:semiHidden="1" w:uiPriority="99" w:unhideWhenUsed="1"/>
-    <w:lsdException w:name="Smart Link Error" w:semiHidden="1" w:uiPriority="99" w:unhideWhenUsed="1"/>
   </w:latentStyles>
-  <w:style w:type="paragraph" w:default="1" w:styleId="Normal">
+  <w:style w:type="paragraph" w:default="1" w:styleId="a">
     <w:name w:val="Normal"/>
     <w:qFormat/>
     <w:rPr>
@@ -11828,13 +12143,13 @@
       <w:szCs w:val="24"/>
     </w:rPr>
   </w:style>
-  <w:style w:type="character" w:default="1" w:styleId="DefaultParagraphFont">
+  <w:style w:type="character" w:default="1" w:styleId="a0">
     <w:name w:val="Default Paragraph Font"/>
     <w:uiPriority w:val="1"/>
     <w:semiHidden/>
     <w:unhideWhenUsed/>
   </w:style>
-  <w:style w:type="table" w:default="1" w:styleId="TableNormal">
+  <w:style w:type="table" w:default="1" w:styleId="a1">
     <w:name w:val="Normal Table"/>
     <w:uiPriority w:val="99"/>
     <w:semiHidden/>
@@ -11849,16 +12164,16 @@
       </w:tblCellMar>
     </w:tblPr>
   </w:style>
-  <w:style w:type="numbering" w:default="1" w:styleId="NoList">
+  <w:style w:type="numbering" w:default="1" w:styleId="a2">
     <w:name w:val="No List"/>
     <w:uiPriority w:val="99"/>
     <w:semiHidden/>
     <w:unhideWhenUsed/>
   </w:style>
-  <w:style w:type="paragraph" w:styleId="Footer">
+  <w:style w:type="paragraph" w:styleId="a3">
     <w:name w:val="footer"/>
-    <w:basedOn w:val="Normal"/>
-    <w:link w:val="FooterChar"/>
+    <w:basedOn w:val="a"/>
+    <w:link w:val="a4"/>
     <w:uiPriority w:val="99"/>
     <w:rsid w:val="003A3A6A"/>
     <w:pPr>
@@ -11871,9 +12186,9 @@
       <w:lang w:eastAsia="en-US"/>
     </w:rPr>
   </w:style>
-  <w:style w:type="table" w:styleId="TableGrid">
+  <w:style w:type="table" w:styleId="a5">
     <w:name w:val="Table Grid"/>
-    <w:basedOn w:val="TableNormal"/>
+    <w:basedOn w:val="a1"/>
     <w:rsid w:val="003A3A6A"/>
     <w:tblPr>
       <w:tblBorders>
@@ -11886,9 +12201,9 @@
       </w:tblBorders>
     </w:tblPr>
   </w:style>
-  <w:style w:type="paragraph" w:styleId="Header">
+  <w:style w:type="paragraph" w:styleId="a6">
     <w:name w:val="header"/>
-    <w:basedOn w:val="Normal"/>
+    <w:basedOn w:val="a"/>
     <w:rsid w:val="002A0A1A"/>
     <w:pPr>
       <w:tabs>
@@ -11897,9 +12212,9 @@
       </w:tabs>
     </w:pPr>
   </w:style>
-  <w:style w:type="paragraph" w:styleId="BodyTextIndent">
+  <w:style w:type="paragraph" w:styleId="a7">
     <w:name w:val="Body Text Indent"/>
-    <w:basedOn w:val="Normal"/>
+    <w:basedOn w:val="a"/>
     <w:rsid w:val="0078701D"/>
     <w:pPr>
       <w:ind w:left="2835"/>
@@ -11912,7 +12227,7 @@
   </w:style>
   <w:style w:type="paragraph" w:customStyle="1" w:styleId="cgBodyText">
     <w:name w:val="cgBodyText"/>
-    <w:basedOn w:val="Normal"/>
+    <w:basedOn w:val="a"/>
     <w:rsid w:val="00BE4218"/>
     <w:rPr>
       <w:rFonts w:ascii="Arial" w:hAnsi="Arial" w:cs="Arial"/>
@@ -11921,7 +12236,7 @@
   </w:style>
   <w:style w:type="paragraph" w:customStyle="1" w:styleId="cgBoxText">
     <w:name w:val="cgBoxText"/>
-    <w:basedOn w:val="Normal"/>
+    <w:basedOn w:val="a"/>
     <w:rsid w:val="00BE4218"/>
     <w:pPr>
       <w:widowControl w:val="0"/>
@@ -11952,7 +12267,7 @@
   </w:style>
   <w:style w:type="paragraph" w:customStyle="1" w:styleId="cgComment">
     <w:name w:val="cgComment"/>
-    <w:basedOn w:val="Normal"/>
+    <w:basedOn w:val="a"/>
     <w:rsid w:val="00BE4218"/>
     <w:pPr>
       <w:widowControl w:val="0"/>
@@ -11975,7 +12290,7 @@
   </w:style>
   <w:style w:type="paragraph" w:customStyle="1" w:styleId="cgDefinition">
     <w:name w:val="cgDefinition"/>
-    <w:basedOn w:val="Normal"/>
+    <w:basedOn w:val="a"/>
     <w:rsid w:val="00BE4218"/>
     <w:pPr>
       <w:widowControl w:val="0"/>
@@ -11991,7 +12306,7 @@
   </w:style>
   <w:style w:type="paragraph" w:customStyle="1" w:styleId="cgHeading">
     <w:name w:val="cgHeading"/>
-    <w:basedOn w:val="Normal"/>
+    <w:basedOn w:val="a"/>
     <w:autoRedefine/>
     <w:rsid w:val="00BE4218"/>
     <w:pPr>
@@ -12006,7 +12321,7 @@
   </w:style>
   <w:style w:type="paragraph" w:customStyle="1" w:styleId="cgHTMLInclude">
     <w:name w:val="cgHTMLInclude"/>
-    <w:basedOn w:val="Normal"/>
+    <w:basedOn w:val="a"/>
     <w:rsid w:val="00BE4218"/>
     <w:pPr>
       <w:widowControl w:val="0"/>
@@ -12046,7 +12361,7 @@
   </w:style>
   <w:style w:type="paragraph" w:customStyle="1" w:styleId="cgLiteral">
     <w:name w:val="cgLiteral"/>
-    <w:basedOn w:val="Normal"/>
+    <w:basedOn w:val="a"/>
     <w:rsid w:val="00BE4218"/>
     <w:pPr>
       <w:widowControl w:val="0"/>
@@ -12067,7 +12382,7 @@
   </w:style>
   <w:style w:type="paragraph" w:customStyle="1" w:styleId="cgPageTitle">
     <w:name w:val="cgPageTitle"/>
-    <w:basedOn w:val="Normal"/>
+    <w:basedOn w:val="a"/>
     <w:rsid w:val="00BE4218"/>
     <w:pPr>
       <w:widowControl w:val="0"/>
@@ -12086,7 +12401,7 @@
   </w:style>
   <w:style w:type="paragraph" w:customStyle="1" w:styleId="cgPanelText">
     <w:name w:val="cgPanelText"/>
-    <w:basedOn w:val="Normal"/>
+    <w:basedOn w:val="a"/>
     <w:rsid w:val="00BE4218"/>
     <w:pPr>
       <w:shd w:val="clear" w:color="auto" w:fill="D9D9D9"/>
@@ -12138,7 +12453,7 @@
   </w:style>
   <w:style w:type="paragraph" w:customStyle="1" w:styleId="cgSubHeading">
     <w:name w:val="cgSubHeading"/>
-    <w:basedOn w:val="Normal"/>
+    <w:basedOn w:val="a"/>
     <w:autoRedefine/>
     <w:rsid w:val="00BE4218"/>
     <w:pPr>
@@ -12153,7 +12468,7 @@
   </w:style>
   <w:style w:type="paragraph" w:customStyle="1" w:styleId="cgSummary">
     <w:name w:val="cgSummary"/>
-    <w:basedOn w:val="Normal"/>
+    <w:basedOn w:val="a"/>
     <w:rsid w:val="00BE4218"/>
     <w:pPr>
       <w:widowControl w:val="0"/>
@@ -12231,9 +12546,9 @@
       <w:shd w:val="clear" w:color="auto" w:fill="CCCCCC"/>
     </w:pPr>
   </w:style>
-  <w:style w:type="paragraph" w:styleId="BalloonText">
+  <w:style w:type="paragraph" w:styleId="a8">
     <w:name w:val="Balloon Text"/>
-    <w:basedOn w:val="Normal"/>
+    <w:basedOn w:val="a"/>
     <w:semiHidden/>
     <w:rsid w:val="008D1DFD"/>
     <w:rPr>
@@ -12242,10 +12557,10 @@
       <w:szCs w:val="16"/>
     </w:rPr>
   </w:style>
-  <w:style w:type="character" w:customStyle="1" w:styleId="FooterChar">
-    <w:name w:val="Footer Char"/>
-    <w:basedOn w:val="DefaultParagraphFont"/>
-    <w:link w:val="Footer"/>
+  <w:style w:type="character" w:customStyle="1" w:styleId="a4">
+    <w:name w:val="页脚 字符"/>
+    <w:basedOn w:val="a0"/>
+    <w:link w:val="a3"/>
     <w:uiPriority w:val="99"/>
     <w:rsid w:val="00671C80"/>
     <w:rPr>

</xml_diff>